<commit_message>
filled the admin form
</commit_message>
<xml_diff>
--- a/2025-proceedings/LNCS_productionII-Workshops-2025-HS3.docx
+++ b/2025-proceedings/LNCS_productionII-Workshops-2025-HS3.docx
@@ -1,6 +1,6 @@
 
 <file path=word/document.xml><?xml version="1.0" encoding="utf-8"?>
-<w:document xmlns:wpc="http://schemas.microsoft.com/office/word/2010/wordprocessingCanvas" xmlns:cx="http://schemas.microsoft.com/office/drawing/2014/chartex" xmlns:cx1="http://schemas.microsoft.com/office/drawing/2015/9/8/chartex" xmlns:cx2="http://schemas.microsoft.com/office/drawing/2015/10/21/chartex" xmlns:cx3="http://schemas.microsoft.com/office/drawing/2016/5/9/chartex" xmlns:cx4="http://schemas.microsoft.com/office/drawing/2016/5/10/chartex" xmlns:cx5="http://schemas.microsoft.com/office/drawing/2016/5/11/chartex" xmlns:cx6="http://schemas.microsoft.com/office/drawing/2016/5/12/chartex" xmlns:cx7="http://schemas.microsoft.com/office/drawing/2016/5/13/chartex" xmlns:cx8="http://schemas.microsoft.com/office/drawing/2016/5/14/chartex" xmlns:mc="http://schemas.openxmlformats.org/markup-compatibility/2006" xmlns:aink="http://schemas.microsoft.com/office/drawing/2016/ink" xmlns:am3d="http://schemas.microsoft.com/office/drawing/2017/model3d" xmlns:o="urn:schemas-microsoft-com:office:office" xmlns:r="http://schemas.openxmlformats.org/officeDocument/2006/relationships" xmlns:m="http://schemas.openxmlformats.org/officeDocument/2006/math" xmlns:v="urn:schemas-microsoft-com:vml" xmlns:wp14="http://schemas.microsoft.com/office/word/2010/wordprocessingDrawing" xmlns:wp="http://schemas.openxmlformats.org/drawingml/2006/wordprocessingDrawing" xmlns:w10="urn:schemas-microsoft-com:office:word" xmlns:w="http://schemas.openxmlformats.org/wordprocessingml/2006/main" xmlns:w14="http://schemas.microsoft.com/office/word/2010/wordml" xmlns:w15="http://schemas.microsoft.com/office/word/2012/wordml" xmlns:w16cex="http://schemas.microsoft.com/office/word/2018/wordml/cex" xmlns:w16cid="http://schemas.microsoft.com/office/word/2016/wordml/cid" xmlns:w16="http://schemas.microsoft.com/office/word/2018/wordml" xmlns:w16se="http://schemas.microsoft.com/office/word/2015/wordml/symex" xmlns:wpg="http://schemas.microsoft.com/office/word/2010/wordprocessingGroup" xmlns:wpi="http://schemas.microsoft.com/office/word/2010/wordprocessingInk" xmlns:wne="http://schemas.microsoft.com/office/word/2006/wordml" xmlns:wps="http://schemas.microsoft.com/office/word/2010/wordprocessingShape" mc:Ignorable="w14 w15 w16se w16cid w16 w16cex wp14">
+<w:document xmlns:o="urn:schemas-microsoft-com:office:office" xmlns:r="http://schemas.openxmlformats.org/officeDocument/2006/relationships" xmlns:v="urn:schemas-microsoft-com:vml" xmlns:w="http://schemas.openxmlformats.org/wordprocessingml/2006/main" xmlns:w10="urn:schemas-microsoft-com:office:word" xmlns:wp="http://schemas.openxmlformats.org/drawingml/2006/wordprocessingDrawing" xmlns:wps="http://schemas.microsoft.com/office/word/2010/wordprocessingShape" xmlns:wpg="http://schemas.microsoft.com/office/word/2010/wordprocessingGroup" xmlns:mc="http://schemas.openxmlformats.org/markup-compatibility/2006" xmlns:wp14="http://schemas.microsoft.com/office/word/2010/wordprocessingDrawing" xmlns:w14="http://schemas.microsoft.com/office/word/2010/wordml" xmlns:w15="http://schemas.microsoft.com/office/word/2012/wordml" mc:Ignorable="w14 wp14 w15">
   <w:body>
     <w:p>
       <w:pPr>
@@ -37,188 +37,123 @@
           <w:u w:val="single"/>
           <w:lang w:val="en-US"/>
         </w:rPr>
-        <w:t>in the order</w:t>
+        <w:t>in the order and in the form</w:t>
+      </w:r>
+      <w:r>
+        <w:rPr>
+          <w:lang w:val="en-US"/>
+        </w:rPr>
+        <w:t xml:space="preserve"> in which they are to appear on the cover, not forgetting any middle initials you would like to include. Kindly double check that you have included ALL of the volume editors whose names are to appear on the cover. Editors’ names </w:t>
       </w:r>
       <w:r>
         <w:rPr>
           <w:u w:val="single"/>
           <w:lang w:val="en-US"/>
         </w:rPr>
-        <w:t xml:space="preserve"> and in the form</w:t>
-      </w:r>
-      <w:r>
-        <w:rPr>
-          <w:lang w:val="en-US"/>
-        </w:rPr>
-        <w:t xml:space="preserve"> in which they are to appear on the cover</w:t>
-      </w:r>
-      <w:r>
-        <w:rPr>
-          <w:lang w:val="en-US"/>
-        </w:rPr>
-        <w:t>, not forgetting any middle initials you would like to include</w:t>
-      </w:r>
-      <w:r>
-        <w:rPr>
-          <w:lang w:val="en-US"/>
-        </w:rPr>
-        <w:t>.</w:t>
-      </w:r>
-      <w:r>
-        <w:rPr>
-          <w:lang w:val="en-US"/>
-        </w:rPr>
-        <w:t xml:space="preserve"> Kindly double check that you have included ALL of the volume editors whose names are to appear on the cover. Editors’ names </w:t>
+        <w:t>cannot</w:t>
+      </w:r>
+      <w:r>
+        <w:rPr>
+          <w:lang w:val="en-US"/>
+        </w:rPr>
+        <w:t xml:space="preserve"> be added following publication.  (</w:t>
       </w:r>
       <w:r>
         <w:rPr>
           <w:u w:val="single"/>
           <w:lang w:val="en-US"/>
         </w:rPr>
-        <w:t>cannot</w:t>
-      </w:r>
-      <w:r>
-        <w:rPr>
-          <w:lang w:val="en-US"/>
-        </w:rPr>
-        <w:t xml:space="preserve"> be added following publication. </w:t>
-      </w:r>
-      <w:r>
-        <w:rPr>
-          <w:lang w:val="en-US"/>
-        </w:rPr>
-        <w:t xml:space="preserve"> (</w:t>
+        <w:t>Please make special mention of the contact volume editor</w:t>
+      </w:r>
+      <w:r>
+        <w:rPr>
+          <w:lang w:val="en-US"/>
+        </w:rPr>
+        <w:t xml:space="preserve">.) NB: The information provided here will be used for the cover and the imprint page of the book. Please use the </w:t>
       </w:r>
       <w:r>
         <w:rPr>
           <w:u w:val="single"/>
           <w:lang w:val="en-US"/>
         </w:rPr>
-        <w:t>Please make special mention of the contact volume editor</w:t>
-      </w:r>
-      <w:r>
-        <w:rPr>
-          <w:lang w:val="en-US"/>
-        </w:rPr>
-        <w:t>.)</w:t>
-      </w:r>
-      <w:r>
-        <w:rPr>
-          <w:lang w:val="en-US"/>
-        </w:rPr>
-        <w:t xml:space="preserve"> NB: The information provided here will be used for the cover and the imprint page of the book.</w:t>
-      </w:r>
-      <w:r>
-        <w:rPr>
-          <w:lang w:val="en-US"/>
-        </w:rPr>
-        <w:t xml:space="preserve"> Please use the </w:t>
-      </w:r>
-      <w:r>
-        <w:rPr>
-          <w:u w:val="single"/>
-          <w:lang w:val="en-US"/>
-        </w:rPr>
         <w:t>western naming convention</w:t>
       </w:r>
       <w:r>
         <w:rPr>
           <w:lang w:val="en-US"/>
         </w:rPr>
-        <w:t xml:space="preserve">. The </w:t>
-      </w:r>
-      <w:r>
-        <w:rPr>
-          <w:lang w:val="en-US"/>
-        </w:rPr>
-        <w:t>“</w:t>
-      </w:r>
-      <w:r>
-        <w:rPr>
-          <w:lang w:val="en-US"/>
-        </w:rPr>
-        <w:t>last name</w:t>
-      </w:r>
-      <w:r>
-        <w:rPr>
-          <w:lang w:val="en-US"/>
-        </w:rPr>
-        <w:t>”</w:t>
-      </w:r>
-      <w:r>
-        <w:rPr>
-          <w:lang w:val="en-US"/>
-        </w:rPr>
-        <w:t xml:space="preserve"> is the family name.</w:t>
-      </w:r>
-      <w:r>
-        <w:rPr>
-          <w:lang w:val="en-US"/>
-        </w:rPr>
-        <w:t xml:space="preserve"> </w:t>
+        <w:t xml:space="preserve">. The “last name” is the family name. </w:t>
       </w:r>
     </w:p>
     <w:tbl>
       <w:tblPr>
         <w:tblW w:w="8334" w:type="dxa"/>
         <w:jc w:val="center"/>
+        <w:tblInd w:w="0" w:type="dxa"/>
+        <w:tblLayout w:type="fixed"/>
         <w:tblCellMar>
           <w:top w:w="57" w:type="dxa"/>
           <w:left w:w="57" w:type="dxa"/>
           <w:bottom w:w="57" w:type="dxa"/>
           <w:right w:w="57" w:type="dxa"/>
         </w:tblCellMar>
-        <w:tblLook w:val="00A0" w:firstRow="1" w:lastRow="0" w:firstColumn="1" w:lastColumn="0" w:noHBand="0" w:noVBand="0"/>
+        <w:tblLook w:val="00a0" w:noHBand="0" w:noVBand="0" w:firstColumn="1" w:lastRow="0" w:lastColumn="0" w:firstRow="1"/>
       </w:tblPr>
       <w:tblGrid>
-        <w:gridCol w:w="2727"/>
+        <w:gridCol w:w="2726"/>
         <w:gridCol w:w="1887"/>
         <w:gridCol w:w="1886"/>
         <w:gridCol w:w="1834"/>
       </w:tblGrid>
       <w:tr>
         <w:trPr>
-          <w:trHeight w:val="256"/>
-          <w:jc w:val="center"/>
+          <w:trHeight w:val="256" w:hRule="atLeast"/>
         </w:trPr>
         <w:tc>
           <w:tcPr>
-            <w:tcW w:w="2727" w:type="dxa"/>
+            <w:tcW w:w="2726" w:type="dxa"/>
             <w:tcBorders>
-              <w:top w:val="single" w:sz="4" w:space="0" w:color="auto"/>
-              <w:left w:val="single" w:sz="4" w:space="0" w:color="auto"/>
-              <w:bottom w:val="single" w:sz="4" w:space="0" w:color="auto"/>
-              <w:right w:val="single" w:sz="4" w:space="0" w:color="auto"/>
+              <w:top w:val="single" w:sz="4" w:space="0" w:color="000000"/>
+              <w:left w:val="single" w:sz="4" w:space="0" w:color="000000"/>
+              <w:bottom w:val="single" w:sz="4" w:space="0" w:color="000000"/>
+              <w:right w:val="single" w:sz="4" w:space="0" w:color="000000"/>
             </w:tcBorders>
-            <w:noWrap/>
             <w:vAlign w:val="center"/>
           </w:tcPr>
           <w:p>
             <w:pPr>
               <w:pStyle w:val="StandardSchwarz"/>
-              <w:keepNext/>
-              <w:rPr>
-                <w:sz w:val="18"/>
-                <w:szCs w:val="18"/>
-              </w:rPr>
-            </w:pPr>
+              <w:keepNext w:val="true"/>
+              <w:widowControl w:val="false"/>
+              <w:rPr>
+                <w:sz w:val="18"/>
+                <w:szCs w:val="18"/>
+              </w:rPr>
+            </w:pPr>
+            <w:r>
+              <w:rPr>
+                <w:sz w:val="18"/>
+                <w:szCs w:val="18"/>
+              </w:rPr>
+            </w:r>
           </w:p>
         </w:tc>
         <w:tc>
           <w:tcPr>
             <w:tcW w:w="1887" w:type="dxa"/>
             <w:tcBorders>
-              <w:top w:val="single" w:sz="4" w:space="0" w:color="auto"/>
-              <w:left w:val="single" w:sz="4" w:space="0" w:color="auto"/>
-              <w:bottom w:val="single" w:sz="4" w:space="0" w:color="auto"/>
-              <w:right w:val="single" w:sz="4" w:space="0" w:color="auto"/>
+              <w:top w:val="single" w:sz="4" w:space="0" w:color="000000"/>
+              <w:left w:val="single" w:sz="4" w:space="0" w:color="000000"/>
+              <w:bottom w:val="single" w:sz="4" w:space="0" w:color="000000"/>
+              <w:right w:val="single" w:sz="4" w:space="0" w:color="000000"/>
             </w:tcBorders>
             <w:vAlign w:val="center"/>
           </w:tcPr>
           <w:p>
             <w:pPr>
               <w:pStyle w:val="StandardSchwarz"/>
-              <w:keepNext/>
+              <w:keepNext w:val="true"/>
+              <w:widowControl w:val="false"/>
               <w:rPr>
                 <w:sz w:val="18"/>
                 <w:szCs w:val="18"/>
@@ -237,17 +172,18 @@
           <w:tcPr>
             <w:tcW w:w="1886" w:type="dxa"/>
             <w:tcBorders>
-              <w:top w:val="single" w:sz="4" w:space="0" w:color="auto"/>
-              <w:left w:val="single" w:sz="4" w:space="0" w:color="auto"/>
-              <w:bottom w:val="single" w:sz="4" w:space="0" w:color="auto"/>
-              <w:right w:val="single" w:sz="4" w:space="0" w:color="auto"/>
+              <w:top w:val="single" w:sz="4" w:space="0" w:color="000000"/>
+              <w:left w:val="single" w:sz="4" w:space="0" w:color="000000"/>
+              <w:bottom w:val="single" w:sz="4" w:space="0" w:color="000000"/>
+              <w:right w:val="single" w:sz="4" w:space="0" w:color="000000"/>
             </w:tcBorders>
             <w:vAlign w:val="center"/>
           </w:tcPr>
           <w:p>
             <w:pPr>
               <w:pStyle w:val="StandardSchwarz"/>
-              <w:keepNext/>
+              <w:keepNext w:val="true"/>
+              <w:widowControl w:val="false"/>
               <w:rPr>
                 <w:sz w:val="18"/>
                 <w:szCs w:val="18"/>
@@ -266,17 +202,18 @@
           <w:tcPr>
             <w:tcW w:w="1834" w:type="dxa"/>
             <w:tcBorders>
-              <w:top w:val="single" w:sz="4" w:space="0" w:color="auto"/>
-              <w:left w:val="single" w:sz="4" w:space="0" w:color="auto"/>
-              <w:bottom w:val="single" w:sz="4" w:space="0" w:color="auto"/>
-              <w:right w:val="single" w:sz="4" w:space="0" w:color="auto"/>
+              <w:top w:val="single" w:sz="4" w:space="0" w:color="000000"/>
+              <w:left w:val="single" w:sz="4" w:space="0" w:color="000000"/>
+              <w:bottom w:val="single" w:sz="4" w:space="0" w:color="000000"/>
+              <w:right w:val="single" w:sz="4" w:space="0" w:color="000000"/>
             </w:tcBorders>
             <w:vAlign w:val="center"/>
           </w:tcPr>
           <w:p>
             <w:pPr>
               <w:pStyle w:val="StandardSchwarz"/>
-              <w:keepNext/>
+              <w:keepNext w:val="true"/>
+              <w:widowControl w:val="false"/>
               <w:rPr>
                 <w:sz w:val="18"/>
                 <w:szCs w:val="18"/>
@@ -294,24 +231,23 @@
       </w:tr>
       <w:tr>
         <w:trPr>
-          <w:trHeight w:val="256"/>
-          <w:jc w:val="center"/>
+          <w:trHeight w:val="256" w:hRule="atLeast"/>
         </w:trPr>
         <w:tc>
           <w:tcPr>
-            <w:tcW w:w="2727" w:type="dxa"/>
+            <w:tcW w:w="2726" w:type="dxa"/>
             <w:tcBorders>
-              <w:top w:val="single" w:sz="4" w:space="0" w:color="auto"/>
-              <w:left w:val="single" w:sz="4" w:space="0" w:color="auto"/>
-              <w:bottom w:val="single" w:sz="4" w:space="0" w:color="auto"/>
-              <w:right w:val="single" w:sz="4" w:space="0" w:color="auto"/>
+              <w:top w:val="single" w:sz="4" w:space="0" w:color="000000"/>
+              <w:left w:val="single" w:sz="4" w:space="0" w:color="000000"/>
+              <w:bottom w:val="single" w:sz="4" w:space="0" w:color="000000"/>
+              <w:right w:val="single" w:sz="4" w:space="0" w:color="000000"/>
             </w:tcBorders>
-            <w:noWrap/>
             <w:vAlign w:val="center"/>
           </w:tcPr>
           <w:p>
             <w:pPr>
               <w:pStyle w:val="StandardSchwarz"/>
+              <w:widowControl w:val="false"/>
               <w:rPr>
                 <w:sz w:val="18"/>
                 <w:szCs w:val="18"/>
@@ -330,86 +266,107 @@
           <w:tcPr>
             <w:tcW w:w="1887" w:type="dxa"/>
             <w:tcBorders>
-              <w:top w:val="single" w:sz="4" w:space="0" w:color="auto"/>
-              <w:left w:val="single" w:sz="4" w:space="0" w:color="auto"/>
-              <w:bottom w:val="single" w:sz="4" w:space="0" w:color="auto"/>
-              <w:right w:val="single" w:sz="4" w:space="0" w:color="auto"/>
+              <w:top w:val="single" w:sz="4" w:space="0" w:color="000000"/>
+              <w:left w:val="single" w:sz="4" w:space="0" w:color="000000"/>
+              <w:bottom w:val="single" w:sz="4" w:space="0" w:color="000000"/>
+              <w:right w:val="single" w:sz="4" w:space="0" w:color="000000"/>
             </w:tcBorders>
             <w:vAlign w:val="center"/>
           </w:tcPr>
           <w:p>
             <w:pPr>
               <w:pStyle w:val="StandardSchwarz"/>
-              <w:rPr>
-                <w:sz w:val="18"/>
-                <w:szCs w:val="18"/>
-              </w:rPr>
-            </w:pPr>
+              <w:widowControl w:val="false"/>
+              <w:rPr>
+                <w:sz w:val="18"/>
+                <w:szCs w:val="18"/>
+              </w:rPr>
+            </w:pPr>
+            <w:r>
+              <w:rPr>
+                <w:sz w:val="18"/>
+                <w:szCs w:val="18"/>
+              </w:rPr>
+              <w:t>Hara</w:t>
+            </w:r>
           </w:p>
         </w:tc>
         <w:tc>
           <w:tcPr>
             <w:tcW w:w="1886" w:type="dxa"/>
             <w:tcBorders>
-              <w:top w:val="single" w:sz="4" w:space="0" w:color="auto"/>
-              <w:left w:val="single" w:sz="4" w:space="0" w:color="auto"/>
-              <w:bottom w:val="single" w:sz="4" w:space="0" w:color="auto"/>
-              <w:right w:val="single" w:sz="4" w:space="0" w:color="auto"/>
+              <w:top w:val="single" w:sz="4" w:space="0" w:color="000000"/>
+              <w:left w:val="single" w:sz="4" w:space="0" w:color="000000"/>
+              <w:bottom w:val="single" w:sz="4" w:space="0" w:color="000000"/>
+              <w:right w:val="single" w:sz="4" w:space="0" w:color="000000"/>
             </w:tcBorders>
             <w:vAlign w:val="center"/>
           </w:tcPr>
           <w:p>
             <w:pPr>
               <w:pStyle w:val="StandardSchwarz"/>
-              <w:rPr>
-                <w:sz w:val="18"/>
-                <w:szCs w:val="18"/>
-              </w:rPr>
-            </w:pPr>
+              <w:widowControl w:val="false"/>
+              <w:rPr>
+                <w:sz w:val="18"/>
+                <w:szCs w:val="18"/>
+              </w:rPr>
+            </w:pPr>
+            <w:r>
+              <w:rPr>
+                <w:sz w:val="18"/>
+                <w:szCs w:val="18"/>
+              </w:rPr>
+              <w:t>Muehlberg</w:t>
+            </w:r>
           </w:p>
         </w:tc>
         <w:tc>
           <w:tcPr>
             <w:tcW w:w="1834" w:type="dxa"/>
             <w:tcBorders>
-              <w:top w:val="single" w:sz="4" w:space="0" w:color="auto"/>
-              <w:left w:val="single" w:sz="4" w:space="0" w:color="auto"/>
-              <w:bottom w:val="single" w:sz="4" w:space="0" w:color="auto"/>
-              <w:right w:val="single" w:sz="4" w:space="0" w:color="auto"/>
+              <w:top w:val="single" w:sz="4" w:space="0" w:color="000000"/>
+              <w:left w:val="single" w:sz="4" w:space="0" w:color="000000"/>
+              <w:bottom w:val="single" w:sz="4" w:space="0" w:color="000000"/>
+              <w:right w:val="single" w:sz="4" w:space="0" w:color="000000"/>
             </w:tcBorders>
             <w:vAlign w:val="center"/>
           </w:tcPr>
           <w:p>
             <w:pPr>
               <w:pStyle w:val="StandardSchwarz"/>
-              <w:rPr>
-                <w:sz w:val="18"/>
-                <w:szCs w:val="18"/>
-              </w:rPr>
-            </w:pPr>
+              <w:widowControl w:val="false"/>
+              <w:rPr>
+                <w:sz w:val="18"/>
+                <w:szCs w:val="18"/>
+              </w:rPr>
+            </w:pPr>
+            <w:r>
+              <w:rPr>
+                <w:sz w:val="18"/>
+                <w:szCs w:val="18"/>
+              </w:rPr>
+            </w:r>
           </w:p>
         </w:tc>
       </w:tr>
       <w:tr>
         <w:trPr>
-          <w:trHeight w:val="272"/>
-          <w:jc w:val="center"/>
+          <w:trHeight w:val="272" w:hRule="atLeast"/>
         </w:trPr>
         <w:tc>
           <w:tcPr>
-            <w:tcW w:w="2727" w:type="dxa"/>
+            <w:tcW w:w="2726" w:type="dxa"/>
             <w:tcBorders>
-              <w:top w:val="nil"/>
-              <w:left w:val="single" w:sz="4" w:space="0" w:color="auto"/>
-              <w:bottom w:val="single" w:sz="4" w:space="0" w:color="auto"/>
-              <w:right w:val="single" w:sz="4" w:space="0" w:color="auto"/>
+              <w:left w:val="single" w:sz="4" w:space="0" w:color="000000"/>
+              <w:bottom w:val="single" w:sz="4" w:space="0" w:color="000000"/>
+              <w:right w:val="single" w:sz="4" w:space="0" w:color="000000"/>
             </w:tcBorders>
-            <w:noWrap/>
             <w:vAlign w:val="center"/>
           </w:tcPr>
           <w:p>
             <w:pPr>
               <w:pStyle w:val="StandardSchwarz"/>
+              <w:widowControl w:val="false"/>
               <w:rPr>
                 <w:sz w:val="18"/>
                 <w:szCs w:val="18"/>
@@ -428,86 +385,104 @@
           <w:tcPr>
             <w:tcW w:w="1887" w:type="dxa"/>
             <w:tcBorders>
-              <w:top w:val="nil"/>
-              <w:left w:val="single" w:sz="4" w:space="0" w:color="auto"/>
-              <w:bottom w:val="single" w:sz="4" w:space="0" w:color="auto"/>
-              <w:right w:val="single" w:sz="4" w:space="0" w:color="auto"/>
+              <w:left w:val="single" w:sz="4" w:space="0" w:color="000000"/>
+              <w:bottom w:val="single" w:sz="4" w:space="0" w:color="000000"/>
+              <w:right w:val="single" w:sz="4" w:space="0" w:color="000000"/>
             </w:tcBorders>
             <w:vAlign w:val="center"/>
           </w:tcPr>
           <w:p>
             <w:pPr>
               <w:pStyle w:val="StandardSchwarz"/>
-              <w:rPr>
-                <w:sz w:val="18"/>
-                <w:szCs w:val="18"/>
-              </w:rPr>
-            </w:pPr>
+              <w:widowControl w:val="false"/>
+              <w:rPr>
+                <w:sz w:val="18"/>
+                <w:szCs w:val="18"/>
+              </w:rPr>
+            </w:pPr>
+            <w:r>
+              <w:rPr>
+                <w:sz w:val="18"/>
+                <w:szCs w:val="18"/>
+              </w:rPr>
+              <w:t>Yuko</w:t>
+            </w:r>
           </w:p>
         </w:tc>
         <w:tc>
           <w:tcPr>
             <w:tcW w:w="1886" w:type="dxa"/>
             <w:tcBorders>
-              <w:top w:val="nil"/>
-              <w:left w:val="single" w:sz="4" w:space="0" w:color="auto"/>
-              <w:bottom w:val="single" w:sz="4" w:space="0" w:color="auto"/>
-              <w:right w:val="single" w:sz="4" w:space="0" w:color="auto"/>
+              <w:left w:val="single" w:sz="4" w:space="0" w:color="000000"/>
+              <w:bottom w:val="single" w:sz="4" w:space="0" w:color="000000"/>
+              <w:right w:val="single" w:sz="4" w:space="0" w:color="000000"/>
             </w:tcBorders>
             <w:vAlign w:val="center"/>
           </w:tcPr>
           <w:p>
             <w:pPr>
               <w:pStyle w:val="StandardSchwarz"/>
-              <w:rPr>
-                <w:sz w:val="18"/>
-                <w:szCs w:val="18"/>
-              </w:rPr>
-            </w:pPr>
+              <w:widowControl w:val="false"/>
+              <w:rPr>
+                <w:sz w:val="18"/>
+                <w:szCs w:val="18"/>
+              </w:rPr>
+            </w:pPr>
+            <w:r>
+              <w:rPr>
+                <w:sz w:val="18"/>
+                <w:szCs w:val="18"/>
+              </w:rPr>
+              <w:t>Jan Tobias</w:t>
+            </w:r>
           </w:p>
         </w:tc>
         <w:tc>
           <w:tcPr>
             <w:tcW w:w="1834" w:type="dxa"/>
             <w:tcBorders>
-              <w:top w:val="nil"/>
-              <w:left w:val="single" w:sz="4" w:space="0" w:color="auto"/>
-              <w:bottom w:val="single" w:sz="4" w:space="0" w:color="auto"/>
-              <w:right w:val="single" w:sz="4" w:space="0" w:color="auto"/>
+              <w:left w:val="single" w:sz="4" w:space="0" w:color="000000"/>
+              <w:bottom w:val="single" w:sz="4" w:space="0" w:color="000000"/>
+              <w:right w:val="single" w:sz="4" w:space="0" w:color="000000"/>
             </w:tcBorders>
             <w:vAlign w:val="center"/>
           </w:tcPr>
           <w:p>
             <w:pPr>
               <w:pStyle w:val="StandardSchwarz"/>
-              <w:rPr>
-                <w:sz w:val="18"/>
-                <w:szCs w:val="18"/>
-              </w:rPr>
-            </w:pPr>
+              <w:widowControl w:val="false"/>
+              <w:rPr>
+                <w:sz w:val="18"/>
+                <w:szCs w:val="18"/>
+              </w:rPr>
+            </w:pPr>
+            <w:r>
+              <w:rPr>
+                <w:sz w:val="18"/>
+                <w:szCs w:val="18"/>
+              </w:rPr>
+            </w:r>
           </w:p>
         </w:tc>
       </w:tr>
       <w:tr>
         <w:trPr>
-          <w:trHeight w:val="272"/>
-          <w:jc w:val="center"/>
+          <w:trHeight w:val="272" w:hRule="atLeast"/>
         </w:trPr>
         <w:tc>
           <w:tcPr>
-            <w:tcW w:w="2727" w:type="dxa"/>
+            <w:tcW w:w="2726" w:type="dxa"/>
             <w:tcBorders>
-              <w:top w:val="nil"/>
-              <w:left w:val="single" w:sz="4" w:space="0" w:color="auto"/>
-              <w:bottom w:val="single" w:sz="4" w:space="0" w:color="auto"/>
-              <w:right w:val="single" w:sz="4" w:space="0" w:color="auto"/>
+              <w:left w:val="single" w:sz="4" w:space="0" w:color="000000"/>
+              <w:bottom w:val="single" w:sz="4" w:space="0" w:color="000000"/>
+              <w:right w:val="single" w:sz="4" w:space="0" w:color="000000"/>
             </w:tcBorders>
-            <w:noWrap/>
             <w:vAlign w:val="center"/>
           </w:tcPr>
           <w:p>
             <w:pPr>
               <w:pStyle w:val="StandardSchwarz"/>
+              <w:widowControl w:val="false"/>
               <w:rPr>
                 <w:sz w:val="18"/>
                 <w:szCs w:val="18"/>
@@ -526,89 +501,110 @@
           <w:tcPr>
             <w:tcW w:w="1887" w:type="dxa"/>
             <w:tcBorders>
-              <w:top w:val="nil"/>
-              <w:left w:val="single" w:sz="4" w:space="0" w:color="auto"/>
-              <w:bottom w:val="single" w:sz="4" w:space="0" w:color="auto"/>
-              <w:right w:val="single" w:sz="4" w:space="0" w:color="auto"/>
+              <w:left w:val="single" w:sz="4" w:space="0" w:color="000000"/>
+              <w:bottom w:val="single" w:sz="4" w:space="0" w:color="000000"/>
+              <w:right w:val="single" w:sz="4" w:space="0" w:color="000000"/>
             </w:tcBorders>
             <w:vAlign w:val="center"/>
           </w:tcPr>
           <w:p>
             <w:pPr>
               <w:pStyle w:val="StandardSchwarz"/>
+              <w:widowControl w:val="false"/>
               <w:rPr>
                 <w:sz w:val="18"/>
                 <w:szCs w:val="18"/>
                 <w:lang w:val="de-DE"/>
               </w:rPr>
             </w:pPr>
+            <w:r>
+              <w:rPr>
+                <w:sz w:val="18"/>
+                <w:szCs w:val="18"/>
+                <w:lang w:val="de-DE"/>
+              </w:rPr>
+              <w:t>0000-0001-9486-5272</w:t>
+            </w:r>
           </w:p>
         </w:tc>
         <w:tc>
           <w:tcPr>
             <w:tcW w:w="1886" w:type="dxa"/>
             <w:tcBorders>
-              <w:top w:val="nil"/>
-              <w:left w:val="single" w:sz="4" w:space="0" w:color="auto"/>
-              <w:bottom w:val="single" w:sz="4" w:space="0" w:color="auto"/>
-              <w:right w:val="single" w:sz="4" w:space="0" w:color="auto"/>
+              <w:left w:val="single" w:sz="4" w:space="0" w:color="000000"/>
+              <w:bottom w:val="single" w:sz="4" w:space="0" w:color="000000"/>
+              <w:right w:val="single" w:sz="4" w:space="0" w:color="000000"/>
             </w:tcBorders>
             <w:vAlign w:val="center"/>
           </w:tcPr>
           <w:p>
             <w:pPr>
               <w:pStyle w:val="StandardSchwarz"/>
+              <w:widowControl w:val="false"/>
               <w:rPr>
                 <w:sz w:val="18"/>
                 <w:szCs w:val="18"/>
                 <w:lang w:val="de-DE"/>
               </w:rPr>
             </w:pPr>
+            <w:r>
+              <w:rPr>
+                <w:sz w:val="18"/>
+                <w:szCs w:val="18"/>
+                <w:lang w:val="de-DE"/>
+              </w:rPr>
+              <w:t>0000-0001-5035-0576</w:t>
+            </w:r>
           </w:p>
         </w:tc>
         <w:tc>
           <w:tcPr>
             <w:tcW w:w="1834" w:type="dxa"/>
             <w:tcBorders>
-              <w:top w:val="nil"/>
-              <w:left w:val="single" w:sz="4" w:space="0" w:color="auto"/>
-              <w:bottom w:val="single" w:sz="4" w:space="0" w:color="auto"/>
-              <w:right w:val="single" w:sz="4" w:space="0" w:color="auto"/>
+              <w:left w:val="single" w:sz="4" w:space="0" w:color="000000"/>
+              <w:bottom w:val="single" w:sz="4" w:space="0" w:color="000000"/>
+              <w:right w:val="single" w:sz="4" w:space="0" w:color="000000"/>
             </w:tcBorders>
             <w:vAlign w:val="center"/>
           </w:tcPr>
           <w:p>
             <w:pPr>
               <w:pStyle w:val="StandardSchwarz"/>
+              <w:widowControl w:val="false"/>
               <w:rPr>
                 <w:sz w:val="18"/>
                 <w:szCs w:val="18"/>
                 <w:lang w:val="de-DE"/>
               </w:rPr>
             </w:pPr>
+            <w:r>
+              <w:rPr>
+                <w:sz w:val="18"/>
+                <w:szCs w:val="18"/>
+                <w:lang w:val="de-DE"/>
+              </w:rPr>
+            </w:r>
           </w:p>
         </w:tc>
       </w:tr>
       <w:tr>
         <w:trPr>
-          <w:trHeight w:val="272"/>
-          <w:jc w:val="center"/>
+          <w:trHeight w:val="272" w:hRule="atLeast"/>
         </w:trPr>
         <w:tc>
           <w:tcPr>
-            <w:tcW w:w="2727" w:type="dxa"/>
+            <w:tcW w:w="2726" w:type="dxa"/>
             <w:tcBorders>
-              <w:top w:val="nil"/>
-              <w:left w:val="single" w:sz="4" w:space="0" w:color="auto"/>
-              <w:bottom w:val="single" w:sz="4" w:space="0" w:color="auto"/>
-              <w:right w:val="single" w:sz="4" w:space="0" w:color="auto"/>
+              <w:left w:val="single" w:sz="4" w:space="0" w:color="000000"/>
+              <w:bottom w:val="single" w:sz="4" w:space="0" w:color="000000"/>
+              <w:right w:val="single" w:sz="4" w:space="0" w:color="000000"/>
             </w:tcBorders>
-            <w:noWrap/>
             <w:vAlign w:val="center"/>
           </w:tcPr>
           <w:p>
             <w:pPr>
               <w:pStyle w:val="StandardSchwarz"/>
+              <w:widowControl w:val="false"/>
               <w:rPr>
                 <w:sz w:val="18"/>
                 <w:szCs w:val="18"/>
@@ -628,114 +624,121 @@
           <w:tcPr>
             <w:tcW w:w="1887" w:type="dxa"/>
             <w:tcBorders>
-              <w:top w:val="nil"/>
-              <w:left w:val="single" w:sz="4" w:space="0" w:color="auto"/>
-              <w:bottom w:val="single" w:sz="4" w:space="0" w:color="auto"/>
-              <w:right w:val="single" w:sz="4" w:space="0" w:color="auto"/>
+              <w:left w:val="single" w:sz="4" w:space="0" w:color="000000"/>
+              <w:bottom w:val="single" w:sz="4" w:space="0" w:color="000000"/>
+              <w:right w:val="single" w:sz="4" w:space="0" w:color="000000"/>
             </w:tcBorders>
             <w:vAlign w:val="center"/>
           </w:tcPr>
           <w:p>
             <w:pPr>
               <w:pStyle w:val="StandardSchwarz"/>
+              <w:widowControl w:val="false"/>
               <w:rPr>
                 <w:sz w:val="18"/>
                 <w:szCs w:val="18"/>
                 <w:lang w:val="de-DE"/>
               </w:rPr>
             </w:pPr>
+            <w:r>
+              <w:rPr>
+                <w:sz w:val="18"/>
+                <w:szCs w:val="18"/>
+                <w:lang w:val="de-DE"/>
+              </w:rPr>
+              <w:t>hara@cad.ict.e.titech.ac.jp</w:t>
+            </w:r>
           </w:p>
         </w:tc>
         <w:tc>
           <w:tcPr>
             <w:tcW w:w="1886" w:type="dxa"/>
             <w:tcBorders>
-              <w:top w:val="nil"/>
-              <w:left w:val="single" w:sz="4" w:space="0" w:color="auto"/>
-              <w:bottom w:val="single" w:sz="4" w:space="0" w:color="auto"/>
-              <w:right w:val="single" w:sz="4" w:space="0" w:color="auto"/>
+              <w:left w:val="single" w:sz="4" w:space="0" w:color="000000"/>
+              <w:bottom w:val="single" w:sz="4" w:space="0" w:color="000000"/>
+              <w:right w:val="single" w:sz="4" w:space="0" w:color="000000"/>
             </w:tcBorders>
             <w:vAlign w:val="center"/>
           </w:tcPr>
           <w:p>
             <w:pPr>
               <w:pStyle w:val="StandardSchwarz"/>
+              <w:widowControl w:val="false"/>
               <w:rPr>
                 <w:sz w:val="18"/>
                 <w:szCs w:val="18"/>
                 <w:lang w:val="de-DE"/>
               </w:rPr>
             </w:pPr>
+            <w:r>
+              <w:rPr>
+                <w:sz w:val="18"/>
+                <w:szCs w:val="18"/>
+                <w:lang w:val="de-DE"/>
+              </w:rPr>
+              <w:t>Jan.tobias.muehlberg@ulb.be</w:t>
+            </w:r>
           </w:p>
         </w:tc>
         <w:tc>
           <w:tcPr>
             <w:tcW w:w="1834" w:type="dxa"/>
             <w:tcBorders>
-              <w:top w:val="nil"/>
-              <w:left w:val="single" w:sz="4" w:space="0" w:color="auto"/>
-              <w:bottom w:val="single" w:sz="4" w:space="0" w:color="auto"/>
-              <w:right w:val="single" w:sz="4" w:space="0" w:color="auto"/>
+              <w:left w:val="single" w:sz="4" w:space="0" w:color="000000"/>
+              <w:bottom w:val="single" w:sz="4" w:space="0" w:color="000000"/>
+              <w:right w:val="single" w:sz="4" w:space="0" w:color="000000"/>
             </w:tcBorders>
             <w:vAlign w:val="center"/>
           </w:tcPr>
           <w:p>
             <w:pPr>
               <w:pStyle w:val="StandardSchwarz"/>
+              <w:widowControl w:val="false"/>
               <w:rPr>
                 <w:sz w:val="18"/>
                 <w:szCs w:val="18"/>
                 <w:lang w:val="de-DE"/>
               </w:rPr>
             </w:pPr>
+            <w:r>
+              <w:rPr>
+                <w:sz w:val="18"/>
+                <w:szCs w:val="18"/>
+                <w:lang w:val="de-DE"/>
+              </w:rPr>
+            </w:r>
           </w:p>
         </w:tc>
       </w:tr>
       <w:tr>
         <w:trPr>
-          <w:trHeight w:val="1008"/>
-          <w:jc w:val="center"/>
+          <w:trHeight w:val="1008" w:hRule="atLeast"/>
         </w:trPr>
         <w:tc>
           <w:tcPr>
-            <w:tcW w:w="2727" w:type="dxa"/>
+            <w:tcW w:w="2726" w:type="dxa"/>
             <w:tcBorders>
-              <w:top w:val="nil"/>
-              <w:left w:val="single" w:sz="4" w:space="0" w:color="auto"/>
-              <w:bottom w:val="single" w:sz="4" w:space="0" w:color="auto"/>
-              <w:right w:val="single" w:sz="4" w:space="0" w:color="auto"/>
+              <w:left w:val="single" w:sz="4" w:space="0" w:color="000000"/>
+              <w:bottom w:val="single" w:sz="4" w:space="0" w:color="000000"/>
+              <w:right w:val="single" w:sz="4" w:space="0" w:color="000000"/>
             </w:tcBorders>
-            <w:noWrap/>
             <w:vAlign w:val="center"/>
           </w:tcPr>
           <w:p>
             <w:pPr>
               <w:pStyle w:val="StandardSchwarz"/>
-              <w:rPr>
-                <w:sz w:val="18"/>
-                <w:szCs w:val="18"/>
-              </w:rPr>
-            </w:pPr>
-            <w:r>
-              <w:rPr>
-                <w:sz w:val="18"/>
-                <w:szCs w:val="18"/>
-              </w:rPr>
-              <w:t>Academic Affiliation</w:t>
-            </w:r>
-            <w:r>
-              <w:rPr>
-                <w:sz w:val="18"/>
-                <w:szCs w:val="18"/>
-              </w:rPr>
-              <w:t xml:space="preserve">, </w:t>
-            </w:r>
-            <w:r>
-              <w:rPr>
-                <w:sz w:val="18"/>
-                <w:szCs w:val="18"/>
-              </w:rPr>
-              <w:t xml:space="preserve">including </w:t>
+              <w:widowControl w:val="false"/>
+              <w:rPr>
+                <w:sz w:val="18"/>
+                <w:szCs w:val="18"/>
+              </w:rPr>
+            </w:pPr>
+            <w:r>
+              <w:rPr>
+                <w:sz w:val="18"/>
+                <w:szCs w:val="18"/>
+              </w:rPr>
+              <w:t xml:space="preserve">Academic Affiliation, including </w:t>
             </w:r>
             <w:r>
               <w:rPr>
@@ -743,110 +746,157 @@
                 <w:szCs w:val="18"/>
                 <w:u w:val="single"/>
               </w:rPr>
-              <w:t>street address, postal code, town, state (if applicable) and country</w:t>
-            </w:r>
-            <w:r>
-              <w:rPr>
-                <w:sz w:val="18"/>
-                <w:szCs w:val="18"/>
-                <w:u w:val="single"/>
-              </w:rPr>
-              <w:t>/region</w:t>
+              <w:t>street address, postal code, town, state (if applicable) and country/region</w:t>
             </w:r>
           </w:p>
           <w:p>
             <w:pPr>
               <w:pStyle w:val="StandardSchwarz"/>
-              <w:rPr>
-                <w:sz w:val="18"/>
-                <w:szCs w:val="18"/>
-              </w:rPr>
-            </w:pPr>
+              <w:widowControl w:val="false"/>
+              <w:rPr>
+                <w:sz w:val="18"/>
+                <w:szCs w:val="18"/>
+              </w:rPr>
+            </w:pPr>
+            <w:r>
+              <w:rPr>
+                <w:sz w:val="18"/>
+                <w:szCs w:val="18"/>
+              </w:rPr>
+            </w:r>
           </w:p>
           <w:p>
             <w:pPr>
               <w:pStyle w:val="StandardSchwarz"/>
-              <w:rPr>
-                <w:sz w:val="18"/>
-                <w:szCs w:val="18"/>
-              </w:rPr>
-            </w:pPr>
+              <w:widowControl w:val="false"/>
+              <w:rPr>
+                <w:sz w:val="18"/>
+                <w:szCs w:val="18"/>
+              </w:rPr>
+            </w:pPr>
+            <w:r>
+              <w:rPr>
+                <w:sz w:val="18"/>
+                <w:szCs w:val="18"/>
+              </w:rPr>
+            </w:r>
           </w:p>
         </w:tc>
         <w:tc>
           <w:tcPr>
             <w:tcW w:w="1887" w:type="dxa"/>
             <w:tcBorders>
-              <w:top w:val="nil"/>
-              <w:left w:val="single" w:sz="4" w:space="0" w:color="auto"/>
-              <w:bottom w:val="single" w:sz="4" w:space="0" w:color="auto"/>
-              <w:right w:val="single" w:sz="4" w:space="0" w:color="auto"/>
+              <w:left w:val="single" w:sz="4" w:space="0" w:color="000000"/>
+              <w:bottom w:val="single" w:sz="4" w:space="0" w:color="000000"/>
+              <w:right w:val="single" w:sz="4" w:space="0" w:color="000000"/>
             </w:tcBorders>
             <w:vAlign w:val="center"/>
           </w:tcPr>
           <w:p>
             <w:pPr>
               <w:pStyle w:val="StandardSchwarz"/>
-              <w:rPr>
-                <w:sz w:val="18"/>
-                <w:szCs w:val="18"/>
-              </w:rPr>
-            </w:pPr>
+              <w:widowControl w:val="false"/>
+              <w:rPr>
+                <w:sz w:val="18"/>
+                <w:szCs w:val="18"/>
+              </w:rPr>
+            </w:pPr>
+            <w:r>
+              <w:rPr>
+                <w:sz w:val="18"/>
+                <w:szCs w:val="18"/>
+              </w:rPr>
+              <w:t>Institute of Science Tokyo, Tokyo 152-8550, Japan</w:t>
+            </w:r>
           </w:p>
         </w:tc>
         <w:tc>
           <w:tcPr>
             <w:tcW w:w="1886" w:type="dxa"/>
             <w:tcBorders>
-              <w:top w:val="nil"/>
-              <w:left w:val="single" w:sz="4" w:space="0" w:color="auto"/>
-              <w:bottom w:val="single" w:sz="4" w:space="0" w:color="auto"/>
-              <w:right w:val="single" w:sz="4" w:space="0" w:color="auto"/>
+              <w:left w:val="single" w:sz="4" w:space="0" w:color="000000"/>
+              <w:bottom w:val="single" w:sz="4" w:space="0" w:color="000000"/>
+              <w:right w:val="single" w:sz="4" w:space="0" w:color="000000"/>
             </w:tcBorders>
             <w:vAlign w:val="center"/>
           </w:tcPr>
           <w:p>
             <w:pPr>
               <w:pStyle w:val="StandardSchwarz"/>
-              <w:rPr>
-                <w:sz w:val="18"/>
-                <w:szCs w:val="18"/>
-              </w:rPr>
-            </w:pPr>
+              <w:widowControl w:val="false"/>
+              <w:rPr>
+                <w:sz w:val="18"/>
+                <w:szCs w:val="18"/>
+              </w:rPr>
+            </w:pPr>
+            <w:r>
+              <w:rPr>
+                <w:sz w:val="18"/>
+                <w:szCs w:val="18"/>
+              </w:rPr>
+              <w:t xml:space="preserve">Université Libre de Bruxelles, Franklin Rooseveltlaan 50, </w:t>
+            </w:r>
+            <w:r>
+              <w:rPr>
+                <w:sz w:val="18"/>
+                <w:szCs w:val="18"/>
+              </w:rPr>
+              <w:t xml:space="preserve">1050 Brussels, </w:t>
+            </w:r>
+            <w:r>
+              <w:rPr>
+                <w:sz w:val="18"/>
+                <w:szCs w:val="18"/>
+              </w:rPr>
+              <w:t>Belgium</w:t>
+            </w:r>
           </w:p>
         </w:tc>
         <w:tc>
           <w:tcPr>
             <w:tcW w:w="1834" w:type="dxa"/>
             <w:tcBorders>
-              <w:top w:val="nil"/>
-              <w:left w:val="single" w:sz="4" w:space="0" w:color="auto"/>
-              <w:bottom w:val="single" w:sz="4" w:space="0" w:color="auto"/>
-              <w:right w:val="single" w:sz="4" w:space="0" w:color="auto"/>
+              <w:left w:val="single" w:sz="4" w:space="0" w:color="000000"/>
+              <w:bottom w:val="single" w:sz="4" w:space="0" w:color="000000"/>
+              <w:right w:val="single" w:sz="4" w:space="0" w:color="000000"/>
             </w:tcBorders>
             <w:vAlign w:val="center"/>
           </w:tcPr>
           <w:p>
             <w:pPr>
               <w:pStyle w:val="StandardSchwarz"/>
-              <w:rPr>
-                <w:sz w:val="18"/>
-                <w:szCs w:val="18"/>
-              </w:rPr>
-            </w:pPr>
+              <w:widowControl w:val="false"/>
+              <w:rPr>
+                <w:sz w:val="18"/>
+                <w:szCs w:val="18"/>
+              </w:rPr>
+            </w:pPr>
+            <w:r>
+              <w:rPr>
+                <w:sz w:val="18"/>
+                <w:szCs w:val="18"/>
+              </w:rPr>
+            </w:r>
           </w:p>
         </w:tc>
       </w:tr>
     </w:tbl>
     <w:p>
       <w:pPr>
-        <w:rPr>
-          <w:lang w:val="en-US"/>
-        </w:rPr>
-      </w:pPr>
+        <w:pStyle w:val="Normal"/>
+        <w:rPr>
+          <w:lang w:val="en-US"/>
+        </w:rPr>
+      </w:pPr>
+      <w:r>
+        <w:rPr>
+          <w:lang w:val="en-US"/>
+        </w:rPr>
+      </w:r>
     </w:p>
     <w:p>
       <w:pPr>
+        <w:pStyle w:val="Normal"/>
         <w:ind w:firstLine="360"/>
         <w:rPr>
           <w:lang w:val="en-US"/>
@@ -857,11 +907,6 @@
           <w:lang w:val="en-US"/>
         </w:rPr>
         <w:t>1a.</w:t>
-      </w:r>
-      <w:r>
-        <w:rPr>
-          <w:lang w:val="en-US"/>
-        </w:rPr>
         <w:tab/>
       </w:r>
       <w:r>
@@ -875,13 +920,7 @@
         <w:rPr>
           <w:lang w:val="en-US"/>
         </w:rPr>
-        <w:t xml:space="preserve"> </w:t>
-      </w:r>
-      <w:r>
-        <w:rPr>
-          <w:lang w:val="en-US"/>
-        </w:rPr>
-        <w:t>Joaquin Garcia-Alfaro</w:t>
+        <w:t xml:space="preserve"> Joaquin Garcia-Alfaro</w:t>
       </w:r>
     </w:p>
     <w:p>
@@ -899,24 +938,12 @@
         <w:rPr>
           <w:lang w:val="en-US"/>
         </w:rPr>
-        <w:t xml:space="preserve">Kindly confirm that you have </w:t>
-      </w:r>
-      <w:r>
-        <w:rPr>
-          <w:lang w:val="en-US"/>
-        </w:rPr>
-        <w:t>drawn the authors’ attention to</w:t>
-      </w:r>
-      <w:r>
-        <w:rPr>
-          <w:lang w:val="en-US"/>
-        </w:rPr>
-        <w:t xml:space="preserve"> our </w:t>
-      </w:r>
-      <w:hyperlink r:id="rId7" w:history="1">
+        <w:t xml:space="preserve">Kindly confirm that you have drawn the authors’ attention to our </w:t>
+      </w:r>
+      <w:hyperlink r:id="rId2">
         <w:r>
           <w:rPr>
-            <w:rStyle w:val="Hyperlink"/>
+            <w:rStyle w:val="InternetLink"/>
             <w:lang w:val="en-US"/>
           </w:rPr>
           <w:t>Editorial Policies</w:t>
@@ -936,6 +963,11 @@
           <w:lang w:val="en-US"/>
         </w:rPr>
       </w:pPr>
+      <w:r>
+        <w:rPr>
+          <w:lang w:val="en-US"/>
+        </w:rPr>
+      </w:r>
     </w:p>
     <w:p>
       <w:pPr>
@@ -952,18 +984,12 @@
         <w:rPr>
           <w:lang w:val="en-US"/>
         </w:rPr>
-        <w:t>Please provide a</w:t>
-      </w:r>
-      <w:r>
-        <w:rPr>
-          <w:lang w:val="en-US"/>
-        </w:rPr>
-        <w:t xml:space="preserve"> list of some 8-20 keywords pertaining to the topical focus of the work. The ACM codes on the following site: </w:t>
-      </w:r>
-      <w:hyperlink r:id="rId8" w:history="1">
+        <w:t xml:space="preserve">Please provide a list of some 8-20 keywords pertaining to the topical focus of the work. The ACM codes on the following site: </w:t>
+      </w:r>
+      <w:hyperlink r:id="rId3">
         <w:r>
           <w:rPr>
-            <w:rStyle w:val="Hyperlink"/>
+            <w:rStyle w:val="InternetLink"/>
             <w:lang w:val="en-US"/>
           </w:rPr>
           <w:t>http://www.acm.org/about/class/2012?pageIndex=0</w:t>
@@ -973,13 +999,7 @@
         <w:rPr>
           <w:lang w:val="en-US"/>
         </w:rPr>
-        <w:t xml:space="preserve"> provide a useful source of such</w:t>
-      </w:r>
-      <w:r>
-        <w:rPr>
-          <w:lang w:val="en-US"/>
-        </w:rPr>
-        <w:t xml:space="preserve"> keywords.</w:t>
+        <w:t xml:space="preserve"> provide a useful source of such keywords.</w:t>
       </w:r>
     </w:p>
     <w:p>
@@ -991,15 +1011,23 @@
           <w:lang w:val="en-US"/>
         </w:rPr>
       </w:pPr>
+      <w:r>
+        <w:rPr>
+          <w:sz w:val="16"/>
+          <w:szCs w:val="16"/>
+          <w:lang w:val="en-US"/>
+        </w:rPr>
+      </w:r>
     </w:p>
     <w:p>
       <w:pPr>
         <w:pStyle w:val="ListParagraph"/>
         <w:numPr>
           <w:ilvl w:val="0"/>
-          <w:numId w:val="2"/>
+          <w:numId w:val="4"/>
         </w:numPr>
-        <w:spacing w:after="0"/>
+        <w:spacing w:before="0" w:after="0"/>
+        <w:contextualSpacing/>
         <w:rPr>
           <w:lang w:val="en-US"/>
         </w:rPr>
@@ -1027,8 +1055,9 @@
     <w:p>
       <w:pPr>
         <w:pStyle w:val="ListParagraph"/>
-        <w:spacing w:after="0"/>
-        <w:ind w:left="644"/>
+        <w:spacing w:before="0" w:after="0"/>
+        <w:ind w:left="644" w:hanging="0"/>
+        <w:contextualSpacing/>
         <w:rPr>
           <w:lang w:val="en-US"/>
         </w:rPr>
@@ -1043,12 +1072,18 @@
     <w:p>
       <w:pPr>
         <w:pStyle w:val="ListParagraph"/>
-        <w:spacing w:after="0"/>
-        <w:ind w:left="644"/>
-        <w:rPr>
-          <w:lang w:val="en-US"/>
-        </w:rPr>
-      </w:pPr>
+        <w:spacing w:before="0" w:after="0"/>
+        <w:ind w:left="644" w:hanging="0"/>
+        <w:contextualSpacing/>
+        <w:rPr>
+          <w:lang w:val="en-US"/>
+        </w:rPr>
+      </w:pPr>
+      <w:r>
+        <w:rPr>
+          <w:lang w:val="en-US"/>
+        </w:rPr>
+      </w:r>
     </w:p>
     <w:p>
       <w:pPr>
@@ -1074,6 +1109,12 @@
           <w:lang w:val="en-US"/>
         </w:rPr>
       </w:pPr>
+      <w:r>
+        <w:rPr>
+          <w:u w:val="single"/>
+          <w:lang w:val="en-US"/>
+        </w:rPr>
+      </w:r>
     </w:p>
     <w:p>
       <w:pPr>
@@ -1088,15 +1129,7 @@
           <w:b/>
           <w:lang w:val="en-US"/>
         </w:rPr>
-        <w:t xml:space="preserve">Your </w:t>
-      </w:r>
-      <w:proofErr w:type="spellStart"/>
-      <w:r>
-        <w:rPr>
-          <w:b/>
-          <w:lang w:val="en-US"/>
-        </w:rPr>
-        <w:t>order</w:t>
+        <w:t>Your order</w:t>
       </w:r>
       <w:r>
         <w:rPr>
@@ -1109,36 +1142,7 @@
           <w:u w:val="single"/>
           <w:lang w:val="en-US"/>
         </w:rPr>
-        <w:t>_</w:t>
-      </w:r>
-      <w:r>
-        <w:rPr>
-          <w:u w:val="single"/>
-          <w:lang w:val="en-US"/>
-        </w:rPr>
-        <w:t>G</w:t>
-      </w:r>
-      <w:r>
-        <w:rPr>
-          <w:u w:val="single"/>
-          <w:lang w:val="en-US"/>
-        </w:rPr>
-        <w:t>iv</w:t>
-      </w:r>
-      <w:r>
-        <w:rPr>
-          <w:u w:val="single"/>
-          <w:lang w:val="en-US"/>
-        </w:rPr>
-        <w:t>e</w:t>
-      </w:r>
-      <w:proofErr w:type="spellEnd"/>
-      <w:r>
-        <w:rPr>
-          <w:u w:val="single"/>
-          <w:lang w:val="en-US"/>
-        </w:rPr>
-        <w:t xml:space="preserve"> registered conference participants temporary free access to the online version of the conference proceedings on SpringerLink </w:t>
+        <w:t xml:space="preserve">_Give registered conference participants temporary free access to the online version of the conference proceedings on SpringerLink </w:t>
       </w:r>
     </w:p>
     <w:p>
@@ -1162,6 +1166,7 @@
         <w:pStyle w:val="ListParagraph"/>
         <w:rPr>
           <w:b/>
+          <w:b/>
           <w:u w:val="single"/>
           <w:lang w:val="en-US"/>
         </w:rPr>
@@ -1171,24 +1176,7 @@
           <w:b/>
           <w:lang w:val="en-US"/>
         </w:rPr>
-        <w:lastRenderedPageBreak/>
-        <w:t xml:space="preserve">URL of </w:t>
-      </w:r>
-      <w:proofErr w:type="spellStart"/>
-      <w:r>
-        <w:rPr>
-          <w:b/>
-          <w:lang w:val="en-US"/>
-        </w:rPr>
-        <w:t>Konferenz</w:t>
-      </w:r>
-      <w:proofErr w:type="spellEnd"/>
-      <w:r>
-        <w:rPr>
-          <w:b/>
-          <w:lang w:val="en-US"/>
-        </w:rPr>
-        <w:t>-Website for 4-week access:</w:t>
+        <w:t>URL of Konferenz-Website for 4-week access:</w:t>
       </w:r>
       <w:r>
         <w:rPr>
@@ -1213,6 +1201,12 @@
           <w:lang w:val="en-US"/>
         </w:rPr>
       </w:pPr>
+      <w:r>
+        <w:rPr>
+          <w:u w:val="single"/>
+          <w:lang w:val="en-US"/>
+        </w:rPr>
+      </w:r>
     </w:p>
     <w:p>
       <w:pPr>
@@ -1223,6 +1217,13 @@
           <w:lang w:val="en-US"/>
         </w:rPr>
       </w:pPr>
+      <w:r>
+        <w:rPr>
+          <w:sz w:val="16"/>
+          <w:szCs w:val="16"/>
+          <w:lang w:val="en-US"/>
+        </w:rPr>
+      </w:r>
     </w:p>
     <w:p>
       <w:pPr>
@@ -1239,562 +1240,747 @@
         <w:rPr>
           <w:lang w:val="en-US"/>
         </w:rPr>
-        <w:t>In order to promote transparency, we</w:t>
-      </w:r>
-      <w:r>
-        <w:rPr>
-          <w:lang w:val="en-US"/>
-        </w:rPr>
-        <w:t xml:space="preserve"> request the following information regarding the submission and review process. </w:t>
-      </w:r>
-      <w:r>
-        <w:rPr>
-          <w:lang w:val="en-US"/>
-        </w:rPr>
-        <w:t xml:space="preserve">This information </w:t>
-      </w:r>
-      <w:r>
-        <w:rPr>
-          <w:lang w:val="en-US"/>
-        </w:rPr>
-        <w:t>may</w:t>
-      </w:r>
-      <w:r>
-        <w:rPr>
-          <w:lang w:val="en-US"/>
-        </w:rPr>
-        <w:t xml:space="preserve"> </w:t>
-      </w:r>
-      <w:r>
-        <w:rPr>
-          <w:lang w:val="en-US"/>
-        </w:rPr>
-        <w:t xml:space="preserve">be </w:t>
-      </w:r>
-      <w:r>
-        <w:rPr>
-          <w:lang w:val="en-US"/>
-        </w:rPr>
-        <w:t>made available on SpringerLink.</w:t>
+        <w:t>In order to promote transparency, we request the following information regarding the submission and review process. This information may be made available on SpringerLink.</w:t>
       </w:r>
     </w:p>
     <w:tbl>
       <w:tblPr>
         <w:tblStyle w:val="TableGrid"/>
         <w:tblW w:w="8221" w:type="dxa"/>
+        <w:jc w:val="left"/>
         <w:tblInd w:w="534" w:type="dxa"/>
-        <w:tblLook w:val="04A0" w:firstRow="1" w:lastRow="0" w:firstColumn="1" w:lastColumn="0" w:noHBand="0" w:noVBand="1"/>
+        <w:tblLayout w:type="fixed"/>
+        <w:tblCellMar>
+          <w:top w:w="0" w:type="dxa"/>
+          <w:left w:w="108" w:type="dxa"/>
+          <w:bottom w:w="0" w:type="dxa"/>
+          <w:right w:w="108" w:type="dxa"/>
+        </w:tblCellMar>
+        <w:tblLook w:val="04a0" w:noHBand="0" w:noVBand="1" w:firstColumn="1" w:lastRow="0" w:lastColumn="0" w:firstRow="1"/>
       </w:tblPr>
       <w:tblGrid>
         <w:gridCol w:w="4961"/>
-        <w:gridCol w:w="3260"/>
+        <w:gridCol w:w="3259"/>
       </w:tblGrid>
       <w:tr>
         <w:trPr>
-          <w:trHeight w:val="304"/>
+          <w:trHeight w:val="304" w:hRule="atLeast"/>
         </w:trPr>
         <w:tc>
           <w:tcPr>
             <w:tcW w:w="4961" w:type="dxa"/>
+            <w:tcBorders/>
           </w:tcPr>
           <w:p>
             <w:pPr>
               <w:pStyle w:val="ListParagraph"/>
-              <w:ind w:left="0"/>
+              <w:widowControl/>
+              <w:spacing w:lineRule="auto" w:line="240" w:before="0" w:after="0"/>
+              <w:ind w:left="0" w:hanging="0"/>
+              <w:contextualSpacing/>
+              <w:jc w:val="left"/>
               <w:rPr>
                 <w:lang w:val="en-US"/>
               </w:rPr>
             </w:pPr>
             <w:r>
               <w:rPr>
+                <w:rFonts w:eastAsia="宋体" w:cs=""/>
+                <w:kern w:val="0"/>
+                <w:sz w:val="22"/>
+                <w:szCs w:val="22"/>
+                <w:lang w:val="en-US" w:eastAsia="de-DE" w:bidi="ar-SA"/>
+              </w:rPr>
+              <w:t>Number of submissions sent for peer review:</w:t>
+            </w:r>
+          </w:p>
+        </w:tc>
+        <w:tc>
+          <w:tcPr>
+            <w:tcW w:w="3259" w:type="dxa"/>
+            <w:tcBorders/>
+          </w:tcPr>
+          <w:p>
+            <w:pPr>
+              <w:pStyle w:val="ListParagraph"/>
+              <w:widowControl/>
+              <w:spacing w:lineRule="auto" w:line="240" w:before="0" w:after="0"/>
+              <w:ind w:left="0" w:hanging="0"/>
+              <w:contextualSpacing/>
+              <w:jc w:val="left"/>
+              <w:rPr>
                 <w:lang w:val="en-US"/>
               </w:rPr>
-              <w:t xml:space="preserve">Number of </w:t>
-            </w:r>
-            <w:r>
-              <w:rPr>
-                <w:lang w:val="en-US"/>
-              </w:rPr>
-              <w:t>submissions</w:t>
-            </w:r>
-            <w:r>
-              <w:rPr>
-                <w:lang w:val="en-US"/>
-              </w:rPr>
-              <w:t xml:space="preserve"> sent for peer review:</w:t>
-            </w:r>
-          </w:p>
-        </w:tc>
-        <w:tc>
-          <w:tcPr>
-            <w:tcW w:w="3260" w:type="dxa"/>
-          </w:tcPr>
-          <w:p>
-            <w:pPr>
-              <w:pStyle w:val="ListParagraph"/>
-              <w:ind w:left="0"/>
-              <w:rPr>
-                <w:lang w:val="en-US"/>
-              </w:rPr>
-            </w:pPr>
+            </w:pPr>
+            <w:r>
+              <w:rPr>
+                <w:rFonts w:eastAsia="宋体" w:cs=""/>
+                <w:kern w:val="0"/>
+                <w:sz w:val="22"/>
+                <w:szCs w:val="22"/>
+                <w:lang w:val="de-DE" w:eastAsia="de-DE" w:bidi="ar-SA"/>
+              </w:rPr>
+              <w:t>14</w:t>
+            </w:r>
           </w:p>
         </w:tc>
       </w:tr>
       <w:tr>
         <w:trPr>
-          <w:trHeight w:val="321"/>
+          <w:trHeight w:val="321" w:hRule="atLeast"/>
         </w:trPr>
         <w:tc>
           <w:tcPr>
             <w:tcW w:w="4961" w:type="dxa"/>
+            <w:tcBorders/>
           </w:tcPr>
           <w:p>
             <w:pPr>
               <w:pStyle w:val="ListParagraph"/>
-              <w:ind w:left="0"/>
+              <w:widowControl/>
+              <w:spacing w:lineRule="auto" w:line="240" w:before="0" w:after="0"/>
+              <w:ind w:left="0" w:hanging="0"/>
+              <w:contextualSpacing/>
+              <w:jc w:val="left"/>
               <w:rPr>
                 <w:lang w:val="en-US"/>
               </w:rPr>
             </w:pPr>
             <w:r>
               <w:rPr>
+                <w:rFonts w:eastAsia="宋体" w:cs=""/>
+                <w:kern w:val="0"/>
+                <w:sz w:val="22"/>
+                <w:szCs w:val="22"/>
+                <w:lang w:val="en-US" w:eastAsia="de-DE" w:bidi="ar-SA"/>
+              </w:rPr>
+              <w:t>Number of full papers accepted:</w:t>
+            </w:r>
+          </w:p>
+        </w:tc>
+        <w:tc>
+          <w:tcPr>
+            <w:tcW w:w="3259" w:type="dxa"/>
+            <w:tcBorders/>
+          </w:tcPr>
+          <w:p>
+            <w:pPr>
+              <w:pStyle w:val="ListParagraph"/>
+              <w:widowControl/>
+              <w:spacing w:lineRule="auto" w:line="240" w:before="0" w:after="0"/>
+              <w:ind w:left="0" w:hanging="0"/>
+              <w:contextualSpacing/>
+              <w:jc w:val="left"/>
+              <w:rPr>
                 <w:lang w:val="en-US"/>
               </w:rPr>
-              <w:t>Number of full papers a</w:t>
-            </w:r>
-            <w:r>
-              <w:rPr>
-                <w:lang w:val="en-US"/>
-              </w:rPr>
-              <w:t>ccepted</w:t>
-            </w:r>
-            <w:r>
-              <w:rPr>
-                <w:lang w:val="en-US"/>
-              </w:rPr>
-              <w:t>:</w:t>
-            </w:r>
-          </w:p>
-        </w:tc>
-        <w:tc>
-          <w:tcPr>
-            <w:tcW w:w="3260" w:type="dxa"/>
-          </w:tcPr>
-          <w:p>
-            <w:pPr>
-              <w:pStyle w:val="ListParagraph"/>
-              <w:ind w:left="0"/>
-              <w:rPr>
-                <w:lang w:val="en-US"/>
-              </w:rPr>
-            </w:pPr>
+            </w:pPr>
+            <w:r>
+              <w:rPr>
+                <w:rFonts w:eastAsia="宋体" w:cs=""/>
+                <w:kern w:val="0"/>
+                <w:sz w:val="22"/>
+                <w:szCs w:val="22"/>
+                <w:lang w:val="de-DE" w:eastAsia="de-DE" w:bidi="ar-SA"/>
+              </w:rPr>
+              <w:t>3</w:t>
+            </w:r>
           </w:p>
         </w:tc>
       </w:tr>
       <w:tr>
         <w:trPr>
-          <w:trHeight w:val="336"/>
+          <w:trHeight w:val="336" w:hRule="atLeast"/>
         </w:trPr>
         <w:tc>
           <w:tcPr>
             <w:tcW w:w="4961" w:type="dxa"/>
+            <w:tcBorders/>
           </w:tcPr>
           <w:p>
             <w:pPr>
               <w:pStyle w:val="ListParagraph"/>
-              <w:ind w:left="0"/>
+              <w:widowControl/>
+              <w:spacing w:lineRule="auto" w:line="240" w:before="0" w:after="0"/>
+              <w:ind w:left="0" w:hanging="0"/>
+              <w:contextualSpacing/>
+              <w:jc w:val="left"/>
               <w:rPr>
                 <w:lang w:val="en-US"/>
               </w:rPr>
             </w:pPr>
             <w:r>
               <w:rPr>
+                <w:rFonts w:eastAsia="宋体" w:cs=""/>
+                <w:kern w:val="0"/>
+                <w:sz w:val="22"/>
+                <w:szCs w:val="22"/>
+                <w:lang w:val="en-US" w:eastAsia="de-DE" w:bidi="ar-SA"/>
+              </w:rPr>
+              <w:t>Number of short papers accepted (This should have been discussed and agreed with the Springer Editor):</w:t>
+            </w:r>
+          </w:p>
+        </w:tc>
+        <w:tc>
+          <w:tcPr>
+            <w:tcW w:w="3259" w:type="dxa"/>
+            <w:tcBorders/>
+          </w:tcPr>
+          <w:p>
+            <w:pPr>
+              <w:pStyle w:val="ListParagraph"/>
+              <w:widowControl/>
+              <w:spacing w:lineRule="auto" w:line="240" w:before="0" w:after="0"/>
+              <w:ind w:left="0" w:hanging="0"/>
+              <w:contextualSpacing/>
+              <w:jc w:val="left"/>
+              <w:rPr>
                 <w:lang w:val="en-US"/>
               </w:rPr>
-              <w:t>Number of short papers a</w:t>
-            </w:r>
-            <w:r>
-              <w:rPr>
-                <w:lang w:val="en-US"/>
-              </w:rPr>
-              <w:t>ccepted</w:t>
-            </w:r>
-            <w:r>
-              <w:rPr>
-                <w:lang w:val="en-US"/>
-              </w:rPr>
-              <w:t xml:space="preserve"> (This should have been discussed and agreed with the Springer Editor)</w:t>
-            </w:r>
-            <w:r>
-              <w:rPr>
-                <w:lang w:val="en-US"/>
-              </w:rPr>
-              <w:t>:</w:t>
-            </w:r>
-          </w:p>
-        </w:tc>
-        <w:tc>
-          <w:tcPr>
-            <w:tcW w:w="3260" w:type="dxa"/>
-          </w:tcPr>
-          <w:p>
-            <w:pPr>
-              <w:pStyle w:val="ListParagraph"/>
-              <w:ind w:left="0"/>
-              <w:rPr>
-                <w:lang w:val="en-US"/>
-              </w:rPr>
-            </w:pPr>
+            </w:pPr>
+            <w:r>
+              <w:rPr>
+                <w:rFonts w:eastAsia="宋体" w:cs=""/>
+                <w:kern w:val="0"/>
+                <w:sz w:val="22"/>
+                <w:szCs w:val="22"/>
+                <w:lang w:val="de-DE" w:eastAsia="de-DE" w:bidi="ar-SA"/>
+              </w:rPr>
+              <w:t>4</w:t>
+            </w:r>
           </w:p>
         </w:tc>
       </w:tr>
       <w:tr>
         <w:trPr>
-          <w:trHeight w:val="336"/>
+          <w:trHeight w:val="336" w:hRule="atLeast"/>
         </w:trPr>
         <w:tc>
           <w:tcPr>
             <w:tcW w:w="4961" w:type="dxa"/>
+            <w:tcBorders/>
           </w:tcPr>
           <w:p>
             <w:pPr>
               <w:pStyle w:val="ListParagraph"/>
-              <w:ind w:left="0"/>
+              <w:widowControl/>
+              <w:spacing w:lineRule="auto" w:line="240" w:before="0" w:after="0"/>
+              <w:ind w:left="0" w:hanging="0"/>
+              <w:contextualSpacing/>
+              <w:jc w:val="left"/>
               <w:rPr>
                 <w:lang w:val="en-US"/>
               </w:rPr>
             </w:pPr>
             <w:r>
               <w:rPr>
+                <w:rFonts w:eastAsia="宋体" w:cs=""/>
+                <w:kern w:val="0"/>
+                <w:sz w:val="22"/>
+                <w:szCs w:val="22"/>
+                <w:lang w:val="en-US" w:eastAsia="de-DE" w:bidi="ar-SA"/>
+              </w:rPr>
+              <w:t>Number and type of other papers accepted (This should have been discussed and agreed with the Springer Editor):</w:t>
+            </w:r>
+          </w:p>
+        </w:tc>
+        <w:tc>
+          <w:tcPr>
+            <w:tcW w:w="3259" w:type="dxa"/>
+            <w:tcBorders/>
+          </w:tcPr>
+          <w:p>
+            <w:pPr>
+              <w:pStyle w:val="ListParagraph"/>
+              <w:widowControl/>
+              <w:spacing w:lineRule="auto" w:line="240" w:before="0" w:after="0"/>
+              <w:ind w:left="0" w:hanging="0"/>
+              <w:contextualSpacing/>
+              <w:jc w:val="left"/>
+              <w:rPr>
                 <w:lang w:val="en-US"/>
               </w:rPr>
-              <w:t>Number and type of other papers accepted</w:t>
-            </w:r>
-            <w:r>
-              <w:rPr>
-                <w:lang w:val="en-US"/>
-              </w:rPr>
-              <w:t xml:space="preserve"> </w:t>
-            </w:r>
-            <w:r>
-              <w:rPr>
-                <w:lang w:val="en-US"/>
-              </w:rPr>
-              <w:t>(This should have been discussed and agreed with the Springer Editor):</w:t>
-            </w:r>
-          </w:p>
-        </w:tc>
-        <w:tc>
-          <w:tcPr>
-            <w:tcW w:w="3260" w:type="dxa"/>
-          </w:tcPr>
-          <w:p>
-            <w:pPr>
-              <w:pStyle w:val="ListParagraph"/>
-              <w:ind w:left="0"/>
-              <w:rPr>
-                <w:lang w:val="en-US"/>
-              </w:rPr>
-            </w:pPr>
+            </w:pPr>
+            <w:r>
+              <w:rPr>
+                <w:rFonts w:eastAsia="宋体" w:cs=""/>
+                <w:kern w:val="0"/>
+                <w:sz w:val="22"/>
+                <w:szCs w:val="22"/>
+                <w:lang w:val="de-DE" w:eastAsia="de-DE" w:bidi="ar-SA"/>
+              </w:rPr>
+              <w:t>0</w:t>
+            </w:r>
           </w:p>
         </w:tc>
       </w:tr>
       <w:tr>
         <w:trPr>
-          <w:trHeight w:val="336"/>
+          <w:trHeight w:val="336" w:hRule="atLeast"/>
         </w:trPr>
         <w:tc>
           <w:tcPr>
             <w:tcW w:w="4961" w:type="dxa"/>
+            <w:tcBorders/>
           </w:tcPr>
           <w:p>
             <w:pPr>
               <w:pStyle w:val="ListParagraph"/>
-              <w:ind w:left="0"/>
+              <w:widowControl/>
+              <w:spacing w:lineRule="auto" w:line="240" w:before="0" w:after="0"/>
+              <w:ind w:left="0" w:hanging="0"/>
+              <w:contextualSpacing/>
+              <w:jc w:val="left"/>
               <w:rPr>
                 <w:lang w:val="en-US"/>
               </w:rPr>
             </w:pPr>
             <w:r>
               <w:rPr>
+                <w:rFonts w:eastAsia="宋体" w:cs=""/>
+                <w:kern w:val="0"/>
+                <w:sz w:val="22"/>
+                <w:szCs w:val="22"/>
+                <w:lang w:val="en-US" w:eastAsia="de-DE" w:bidi="ar-SA"/>
+              </w:rPr>
+              <w:t>Type of peer review used (single blind</w:t>
+            </w:r>
+            <w:r>
+              <w:rPr>
+                <w:rFonts w:eastAsia="宋体" w:cs=""/>
+                <w:kern w:val="0"/>
+                <w:sz w:val="22"/>
+                <w:szCs w:val="22"/>
+                <w:vertAlign w:val="superscript"/>
+                <w:lang w:val="en-US" w:eastAsia="de-DE" w:bidi="ar-SA"/>
+              </w:rPr>
+              <w:t>1</w:t>
+            </w:r>
+            <w:r>
+              <w:rPr>
+                <w:rFonts w:eastAsia="宋体" w:cs=""/>
+                <w:kern w:val="0"/>
+                <w:sz w:val="22"/>
+                <w:szCs w:val="22"/>
+                <w:lang w:val="en-US" w:eastAsia="de-DE" w:bidi="ar-SA"/>
+              </w:rPr>
+              <w:t>, double blind</w:t>
+            </w:r>
+            <w:r>
+              <w:rPr>
+                <w:rFonts w:eastAsia="宋体" w:cs=""/>
+                <w:kern w:val="0"/>
+                <w:sz w:val="22"/>
+                <w:szCs w:val="22"/>
+                <w:vertAlign w:val="superscript"/>
+                <w:lang w:val="en-US" w:eastAsia="de-DE" w:bidi="ar-SA"/>
+              </w:rPr>
+              <w:t>2</w:t>
+            </w:r>
+            <w:r>
+              <w:rPr>
+                <w:rFonts w:eastAsia="宋体" w:cs=""/>
+                <w:kern w:val="0"/>
+                <w:sz w:val="22"/>
+                <w:szCs w:val="22"/>
+                <w:lang w:val="en-US" w:eastAsia="de-DE" w:bidi="ar-SA"/>
+              </w:rPr>
+              <w:t>, open peer review</w:t>
+            </w:r>
+            <w:r>
+              <w:rPr>
+                <w:rFonts w:eastAsia="宋体" w:cs=""/>
+                <w:kern w:val="0"/>
+                <w:sz w:val="22"/>
+                <w:szCs w:val="22"/>
+                <w:vertAlign w:val="superscript"/>
+                <w:lang w:val="en-US" w:eastAsia="de-DE" w:bidi="ar-SA"/>
+              </w:rPr>
+              <w:t>3</w:t>
+            </w:r>
+            <w:r>
+              <w:rPr>
+                <w:rFonts w:eastAsia="宋体" w:cs=""/>
+                <w:kern w:val="0"/>
+                <w:sz w:val="22"/>
+                <w:szCs w:val="22"/>
+                <w:lang w:val="en-US" w:eastAsia="de-DE" w:bidi="ar-SA"/>
+              </w:rPr>
+              <w:t>, or other (please specify which)):</w:t>
+            </w:r>
+          </w:p>
+        </w:tc>
+        <w:tc>
+          <w:tcPr>
+            <w:tcW w:w="3259" w:type="dxa"/>
+            <w:tcBorders/>
+          </w:tcPr>
+          <w:p>
+            <w:pPr>
+              <w:pStyle w:val="ListParagraph"/>
+              <w:widowControl/>
+              <w:spacing w:lineRule="auto" w:line="240" w:before="0" w:after="0"/>
+              <w:ind w:left="0" w:hanging="0"/>
+              <w:contextualSpacing/>
+              <w:jc w:val="left"/>
+              <w:rPr>
                 <w:lang w:val="en-US"/>
               </w:rPr>
-              <w:t>Type of peer review used (single blind</w:t>
-            </w:r>
-            <w:r>
-              <w:rPr>
-                <w:vertAlign w:val="superscript"/>
-                <w:lang w:val="en-US"/>
-              </w:rPr>
-              <w:t>1</w:t>
-            </w:r>
-            <w:r>
-              <w:rPr>
-                <w:lang w:val="en-US"/>
-              </w:rPr>
-              <w:t>, double blind</w:t>
-            </w:r>
-            <w:r>
-              <w:rPr>
-                <w:vertAlign w:val="superscript"/>
-                <w:lang w:val="en-US"/>
-              </w:rPr>
-              <w:t>2</w:t>
-            </w:r>
-            <w:r>
-              <w:rPr>
-                <w:lang w:val="en-US"/>
-              </w:rPr>
-              <w:t>, open peer review</w:t>
-            </w:r>
-            <w:r>
-              <w:rPr>
-                <w:vertAlign w:val="superscript"/>
-                <w:lang w:val="en-US"/>
-              </w:rPr>
-              <w:t>3</w:t>
-            </w:r>
-            <w:r>
-              <w:rPr>
-                <w:lang w:val="en-US"/>
-              </w:rPr>
-              <w:t>, or other (please specify which))</w:t>
-            </w:r>
-            <w:r>
-              <w:rPr>
-                <w:lang w:val="en-US"/>
-              </w:rPr>
-              <w:t>:</w:t>
-            </w:r>
-          </w:p>
-        </w:tc>
-        <w:tc>
-          <w:tcPr>
-            <w:tcW w:w="3260" w:type="dxa"/>
-          </w:tcPr>
-          <w:p>
-            <w:pPr>
-              <w:pStyle w:val="ListParagraph"/>
-              <w:ind w:left="0"/>
-              <w:rPr>
-                <w:lang w:val="en-US"/>
-              </w:rPr>
-            </w:pPr>
+            </w:pPr>
+            <w:r>
+              <w:rPr>
+                <w:rFonts w:eastAsia="宋体" w:cs=""/>
+                <w:kern w:val="0"/>
+                <w:sz w:val="22"/>
+                <w:szCs w:val="22"/>
+                <w:lang w:val="de-DE" w:eastAsia="de-DE" w:bidi="ar-SA"/>
+              </w:rPr>
+              <w:t>single-blind peer review, as in the main conference</w:t>
+            </w:r>
           </w:p>
         </w:tc>
       </w:tr>
       <w:tr>
         <w:trPr>
-          <w:trHeight w:val="336"/>
+          <w:trHeight w:val="336" w:hRule="atLeast"/>
         </w:trPr>
         <w:tc>
           <w:tcPr>
             <w:tcW w:w="4961" w:type="dxa"/>
+            <w:tcBorders/>
           </w:tcPr>
           <w:p>
             <w:pPr>
               <w:pStyle w:val="ListParagraph"/>
-              <w:ind w:left="0"/>
+              <w:widowControl/>
+              <w:spacing w:lineRule="auto" w:line="240" w:before="0" w:after="0"/>
+              <w:ind w:left="0" w:hanging="0"/>
+              <w:contextualSpacing/>
+              <w:jc w:val="left"/>
               <w:rPr>
                 <w:lang w:val="en-US"/>
               </w:rPr>
             </w:pPr>
             <w:r>
               <w:rPr>
+                <w:rFonts w:eastAsia="宋体" w:cs=""/>
+                <w:kern w:val="0"/>
+                <w:sz w:val="22"/>
+                <w:szCs w:val="22"/>
+                <w:lang w:val="en-US" w:eastAsia="de-DE" w:bidi="ar-SA"/>
+              </w:rPr>
+              <w:t>Average number of reviews received per submission:</w:t>
+            </w:r>
+          </w:p>
+        </w:tc>
+        <w:tc>
+          <w:tcPr>
+            <w:tcW w:w="3259" w:type="dxa"/>
+            <w:tcBorders/>
+          </w:tcPr>
+          <w:p>
+            <w:pPr>
+              <w:pStyle w:val="ListParagraph"/>
+              <w:widowControl/>
+              <w:tabs>
+                <w:tab w:val="clear" w:pos="708"/>
+                <w:tab w:val="left" w:pos="937" w:leader="none"/>
+              </w:tabs>
+              <w:spacing w:lineRule="auto" w:line="240" w:before="0" w:after="0"/>
+              <w:ind w:left="0" w:hanging="0"/>
+              <w:contextualSpacing/>
+              <w:jc w:val="left"/>
+              <w:rPr>
                 <w:lang w:val="en-US"/>
               </w:rPr>
-              <w:t>Average number of reviews received per submission:</w:t>
-            </w:r>
-          </w:p>
-        </w:tc>
-        <w:tc>
-          <w:tcPr>
-            <w:tcW w:w="3260" w:type="dxa"/>
-          </w:tcPr>
-          <w:p>
-            <w:pPr>
-              <w:pStyle w:val="ListParagraph"/>
-              <w:tabs>
-                <w:tab w:val="left" w:pos="937"/>
-              </w:tabs>
-              <w:ind w:left="0"/>
-              <w:rPr>
-                <w:lang w:val="en-US"/>
-              </w:rPr>
-            </w:pPr>
+            </w:pPr>
+            <w:r>
+              <w:rPr>
+                <w:rFonts w:eastAsia="宋体" w:cs=""/>
+                <w:kern w:val="0"/>
+                <w:sz w:val="22"/>
+                <w:szCs w:val="22"/>
+                <w:lang w:val="de-DE" w:eastAsia="de-DE" w:bidi="ar-SA"/>
+              </w:rPr>
+              <w:t>3</w:t>
+            </w:r>
           </w:p>
         </w:tc>
       </w:tr>
       <w:tr>
         <w:trPr>
-          <w:trHeight w:val="336"/>
+          <w:trHeight w:val="336" w:hRule="atLeast"/>
         </w:trPr>
         <w:tc>
           <w:tcPr>
             <w:tcW w:w="4961" w:type="dxa"/>
+            <w:tcBorders/>
           </w:tcPr>
           <w:p>
             <w:pPr>
               <w:pStyle w:val="ListParagraph"/>
-              <w:ind w:left="0"/>
+              <w:widowControl/>
+              <w:spacing w:lineRule="auto" w:line="240" w:before="0" w:after="0"/>
+              <w:ind w:left="0" w:hanging="0"/>
+              <w:contextualSpacing/>
+              <w:jc w:val="left"/>
               <w:rPr>
                 <w:lang w:val="en-US"/>
               </w:rPr>
             </w:pPr>
             <w:r>
               <w:rPr>
+                <w:rFonts w:eastAsia="宋体" w:cs=""/>
+                <w:kern w:val="0"/>
+                <w:sz w:val="22"/>
+                <w:szCs w:val="22"/>
+                <w:lang w:val="en-US" w:eastAsia="de-DE" w:bidi="ar-SA"/>
+              </w:rPr>
+              <w:t>Average number of papers per reviewer:</w:t>
+            </w:r>
+          </w:p>
+        </w:tc>
+        <w:tc>
+          <w:tcPr>
+            <w:tcW w:w="3259" w:type="dxa"/>
+            <w:tcBorders/>
+          </w:tcPr>
+          <w:p>
+            <w:pPr>
+              <w:pStyle w:val="ListParagraph"/>
+              <w:widowControl/>
+              <w:tabs>
+                <w:tab w:val="clear" w:pos="708"/>
+                <w:tab w:val="left" w:pos="937" w:leader="none"/>
+              </w:tabs>
+              <w:spacing w:lineRule="auto" w:line="240" w:before="0" w:after="0"/>
+              <w:ind w:left="0" w:hanging="0"/>
+              <w:contextualSpacing/>
+              <w:jc w:val="left"/>
+              <w:rPr>
                 <w:lang w:val="en-US"/>
               </w:rPr>
-              <w:t>Average number of papers per reviewer:</w:t>
-            </w:r>
-          </w:p>
-        </w:tc>
-        <w:tc>
-          <w:tcPr>
-            <w:tcW w:w="3260" w:type="dxa"/>
-          </w:tcPr>
-          <w:p>
-            <w:pPr>
-              <w:pStyle w:val="ListParagraph"/>
-              <w:tabs>
-                <w:tab w:val="left" w:pos="937"/>
-              </w:tabs>
-              <w:ind w:left="0"/>
-              <w:rPr>
-                <w:lang w:val="en-US"/>
-              </w:rPr>
-            </w:pPr>
+            </w:pPr>
+            <w:r>
+              <w:rPr>
+                <w:rFonts w:eastAsia="宋体" w:cs=""/>
+                <w:kern w:val="0"/>
+                <w:sz w:val="22"/>
+                <w:szCs w:val="22"/>
+                <w:lang w:val="de-DE" w:eastAsia="de-DE" w:bidi="ar-SA"/>
+              </w:rPr>
+              <w:t>2</w:t>
+            </w:r>
           </w:p>
         </w:tc>
       </w:tr>
       <w:tr>
         <w:trPr>
-          <w:trHeight w:val="336"/>
+          <w:trHeight w:val="336" w:hRule="atLeast"/>
         </w:trPr>
         <w:tc>
           <w:tcPr>
             <w:tcW w:w="4961" w:type="dxa"/>
+            <w:tcBorders/>
           </w:tcPr>
           <w:p>
             <w:pPr>
               <w:pStyle w:val="ListParagraph"/>
-              <w:ind w:left="0"/>
+              <w:widowControl/>
+              <w:spacing w:lineRule="auto" w:line="240" w:before="0" w:after="0"/>
+              <w:ind w:left="0" w:hanging="0"/>
+              <w:contextualSpacing/>
+              <w:jc w:val="left"/>
               <w:rPr>
                 <w:lang w:val="en-US"/>
               </w:rPr>
             </w:pPr>
             <w:r>
               <w:rPr>
+                <w:rFonts w:eastAsia="宋体" w:cs=""/>
+                <w:kern w:val="0"/>
+                <w:sz w:val="22"/>
+                <w:szCs w:val="22"/>
+                <w:lang w:val="en-US" w:eastAsia="de-DE" w:bidi="ar-SA"/>
+              </w:rPr>
+              <w:t>Were external reviewers involved (outside the PC)</w:t>
+            </w:r>
+          </w:p>
+        </w:tc>
+        <w:tc>
+          <w:tcPr>
+            <w:tcW w:w="3259" w:type="dxa"/>
+            <w:tcBorders/>
+          </w:tcPr>
+          <w:p>
+            <w:pPr>
+              <w:pStyle w:val="ListParagraph"/>
+              <w:widowControl/>
+              <w:spacing w:lineRule="auto" w:line="240" w:before="0" w:after="0"/>
+              <w:ind w:left="0" w:hanging="0"/>
+              <w:contextualSpacing/>
+              <w:jc w:val="left"/>
+              <w:rPr>
                 <w:lang w:val="en-US"/>
               </w:rPr>
-              <w:t>Were external reviewers involved (outside the PC)</w:t>
-            </w:r>
-          </w:p>
-        </w:tc>
-        <w:tc>
-          <w:tcPr>
-            <w:tcW w:w="3260" w:type="dxa"/>
-          </w:tcPr>
-          <w:p>
-            <w:pPr>
-              <w:pStyle w:val="ListParagraph"/>
-              <w:ind w:left="0"/>
-              <w:rPr>
-                <w:lang w:val="en-US"/>
-              </w:rPr>
-            </w:pPr>
+            </w:pPr>
+            <w:r>
+              <w:rPr>
+                <w:rFonts w:eastAsia="宋体" w:cs=""/>
+                <w:kern w:val="0"/>
+                <w:sz w:val="22"/>
+                <w:szCs w:val="22"/>
+                <w:lang w:val="de-DE" w:eastAsia="de-DE" w:bidi="ar-SA"/>
+              </w:rPr>
+              <w:t>yes</w:t>
+            </w:r>
           </w:p>
         </w:tc>
       </w:tr>
       <w:tr>
         <w:trPr>
-          <w:trHeight w:val="336"/>
+          <w:trHeight w:val="336" w:hRule="atLeast"/>
         </w:trPr>
         <w:tc>
           <w:tcPr>
             <w:tcW w:w="4961" w:type="dxa"/>
+            <w:tcBorders/>
           </w:tcPr>
           <w:p>
             <w:pPr>
               <w:pStyle w:val="ListParagraph"/>
-              <w:ind w:left="0"/>
+              <w:widowControl/>
+              <w:spacing w:lineRule="auto" w:line="240" w:before="0" w:after="0"/>
+              <w:ind w:left="0" w:hanging="0"/>
+              <w:contextualSpacing/>
+              <w:jc w:val="left"/>
               <w:rPr>
                 <w:lang w:val="en-US"/>
               </w:rPr>
             </w:pPr>
             <w:r>
               <w:rPr>
+                <w:rFonts w:eastAsia="宋体" w:cs=""/>
+                <w:kern w:val="0"/>
+                <w:sz w:val="22"/>
+                <w:szCs w:val="22"/>
+                <w:lang w:val="en-US" w:eastAsia="de-DE" w:bidi="ar-SA"/>
+              </w:rPr>
+              <w:t>Was an online submission system employed? Which one?</w:t>
+            </w:r>
+          </w:p>
+        </w:tc>
+        <w:tc>
+          <w:tcPr>
+            <w:tcW w:w="3259" w:type="dxa"/>
+            <w:tcBorders/>
+          </w:tcPr>
+          <w:p>
+            <w:pPr>
+              <w:pStyle w:val="ListParagraph"/>
+              <w:widowControl/>
+              <w:spacing w:lineRule="auto" w:line="240" w:before="0" w:after="0"/>
+              <w:ind w:left="0" w:hanging="0"/>
+              <w:contextualSpacing/>
+              <w:jc w:val="left"/>
+              <w:rPr>
                 <w:lang w:val="en-US"/>
               </w:rPr>
-              <w:t>Was an online submission system employed? Which one?</w:t>
-            </w:r>
-          </w:p>
-        </w:tc>
-        <w:tc>
-          <w:tcPr>
-            <w:tcW w:w="3260" w:type="dxa"/>
-          </w:tcPr>
-          <w:p>
-            <w:pPr>
-              <w:pStyle w:val="ListParagraph"/>
-              <w:ind w:left="0"/>
-              <w:rPr>
-                <w:lang w:val="en-US"/>
-              </w:rPr>
-            </w:pPr>
+            </w:pPr>
+            <w:r>
+              <w:rPr>
+                <w:rFonts w:eastAsia="宋体" w:cs=""/>
+                <w:kern w:val="0"/>
+                <w:sz w:val="22"/>
+                <w:szCs w:val="22"/>
+                <w:lang w:val="de-DE" w:eastAsia="de-DE" w:bidi="ar-SA"/>
+              </w:rPr>
+              <w:t>Easychair</w:t>
+            </w:r>
           </w:p>
         </w:tc>
       </w:tr>
       <w:tr>
         <w:trPr>
-          <w:trHeight w:val="336"/>
+          <w:trHeight w:val="336" w:hRule="atLeast"/>
         </w:trPr>
         <w:tc>
           <w:tcPr>
             <w:tcW w:w="4961" w:type="dxa"/>
+            <w:tcBorders/>
           </w:tcPr>
           <w:p>
             <w:pPr>
               <w:pStyle w:val="ListParagraph"/>
-              <w:ind w:left="0"/>
+              <w:widowControl/>
+              <w:spacing w:lineRule="auto" w:line="240" w:before="0" w:after="0"/>
+              <w:ind w:left="0" w:hanging="0"/>
+              <w:contextualSpacing/>
+              <w:jc w:val="left"/>
               <w:rPr>
                 <w:lang w:val="en-US"/>
               </w:rPr>
             </w:pPr>
             <w:r>
               <w:rPr>
+                <w:rFonts w:eastAsia="宋体" w:cs=""/>
+                <w:kern w:val="0"/>
+                <w:sz w:val="22"/>
+                <w:szCs w:val="22"/>
+                <w:lang w:val="en-US" w:eastAsia="de-DE" w:bidi="ar-SA"/>
+              </w:rPr>
+              <w:t>Which feature(s) do you particularly appreciate about the submission system you used? (This field is voluntary.)</w:t>
+            </w:r>
+          </w:p>
+        </w:tc>
+        <w:tc>
+          <w:tcPr>
+            <w:tcW w:w="3259" w:type="dxa"/>
+            <w:tcBorders/>
+          </w:tcPr>
+          <w:p>
+            <w:pPr>
+              <w:pStyle w:val="ListParagraph"/>
+              <w:widowControl/>
+              <w:spacing w:lineRule="auto" w:line="240" w:before="0" w:after="0"/>
+              <w:ind w:left="0" w:hanging="0"/>
+              <w:contextualSpacing/>
+              <w:jc w:val="left"/>
+              <w:rPr>
                 <w:lang w:val="en-US"/>
               </w:rPr>
-              <w:t>Which feature(s) do you particularly appreciate about the submission system you used? (This field is voluntary.)</w:t>
-            </w:r>
-          </w:p>
-        </w:tc>
-        <w:tc>
-          <w:tcPr>
-            <w:tcW w:w="3260" w:type="dxa"/>
-          </w:tcPr>
-          <w:p>
-            <w:pPr>
-              <w:pStyle w:val="ListParagraph"/>
-              <w:ind w:left="0"/>
-              <w:rPr>
-                <w:lang w:val="en-US"/>
-              </w:rPr>
-            </w:pPr>
+            </w:pPr>
+            <w:r>
+              <w:rPr>
+                <w:rFonts w:eastAsia="宋体" w:cs=""/>
+                <w:kern w:val="0"/>
+                <w:sz w:val="22"/>
+                <w:szCs w:val="22"/>
+                <w:lang w:val="de-DE" w:eastAsia="de-DE" w:bidi="ar-SA"/>
+              </w:rPr>
+              <w:t>It was pre-configured by the main conference :-)</w:t>
+            </w:r>
           </w:p>
         </w:tc>
       </w:tr>
     </w:tbl>
     <w:p>
       <w:pPr>
+        <w:pStyle w:val="Normal"/>
         <w:ind w:firstLine="360"/>
         <w:rPr>
           <w:lang w:val="en-US"/>
         </w:rPr>
       </w:pPr>
+      <w:r>
+        <w:rPr>
+          <w:lang w:val="en-US"/>
+        </w:rPr>
+      </w:r>
     </w:p>
     <w:p>
       <w:pPr>
+        <w:pStyle w:val="Normal"/>
         <w:ind w:firstLine="360"/>
         <w:rPr>
           <w:lang w:val="en-US"/>
@@ -1804,57 +1990,22 @@
         <w:rPr>
           <w:lang w:val="en-US"/>
         </w:rPr>
-        <w:t>Please inform the sender of this document by email if you</w:t>
-      </w:r>
-      <w:r>
-        <w:rPr>
-          <w:lang w:val="en-US"/>
-        </w:rPr>
-        <w:t xml:space="preserve"> do not wish </w:t>
-      </w:r>
-      <w:r>
-        <w:rPr>
-          <w:lang w:val="en-US"/>
-        </w:rPr>
-        <w:t>the review</w:t>
-      </w:r>
-      <w:r>
-        <w:rPr>
-          <w:lang w:val="en-US"/>
-        </w:rPr>
-        <w:t xml:space="preserve"> information to be made public and, if possible, give the reasons. </w:t>
+        <w:t xml:space="preserve">Please inform the sender of this document by email if you do not wish the review information to be made public and, if possible, give the reasons. </w:t>
       </w:r>
     </w:p>
     <w:p>
       <w:pPr>
-        <w:spacing w:after="0"/>
-        <w:rPr>
-          <w:lang w:val="en-US"/>
-        </w:rPr>
-      </w:pPr>
-      <w:r>
-        <w:rPr>
-          <w:lang w:val="en-US"/>
-        </w:rPr>
-        <w:t>The order of the papers in the volume should reflect the</w:t>
-      </w:r>
-      <w:r>
-        <w:rPr>
-          <w:lang w:val="en-US"/>
-        </w:rPr>
-        <w:t>ir</w:t>
-      </w:r>
-      <w:r>
-        <w:rPr>
-          <w:lang w:val="en-US"/>
-        </w:rPr>
-        <w:t xml:space="preserve"> topical focus. </w:t>
-      </w:r>
-      <w:r>
-        <w:rPr>
-          <w:lang w:val="en-US"/>
-        </w:rPr>
-        <w:t xml:space="preserve">Please include </w:t>
+        <w:pStyle w:val="Normal"/>
+        <w:spacing w:before="0" w:after="0"/>
+        <w:rPr>
+          <w:lang w:val="en-US"/>
+        </w:rPr>
+      </w:pPr>
+      <w:r>
+        <w:rPr>
+          <w:lang w:val="en-US"/>
+        </w:rPr>
+        <w:t xml:space="preserve">The order of the papers in the volume should reflect their topical focus. Please include </w:t>
       </w:r>
       <w:r>
         <w:rPr>
@@ -1867,93 +2018,42 @@
         <w:rPr>
           <w:lang w:val="en-US"/>
         </w:rPr>
-        <w:t xml:space="preserve"> in your Table of Contents</w:t>
-      </w:r>
-      <w:r>
-        <w:rPr>
-          <w:lang w:val="en-US"/>
-        </w:rPr>
-        <w:t>.</w:t>
-      </w:r>
-      <w:r>
-        <w:rPr>
-          <w:lang w:val="en-US"/>
-        </w:rPr>
-        <w:t xml:space="preserve"> </w:t>
-      </w:r>
-      <w:r>
-        <w:rPr>
-          <w:lang w:val="en-US"/>
-        </w:rPr>
-        <w:t xml:space="preserve">All papers pertaining to one topic should be grouped under one single topical heading, even if there were two or three such sessions at the event, and no session numbers should be included. </w:t>
+        <w:t xml:space="preserve"> in your Table of Contents. All papers pertaining to one topic should be grouped under one single topical heading, even if there were two or three such sessions at the event, and no session numbers should be included. </w:t>
       </w:r>
     </w:p>
     <w:p>
       <w:pPr>
-        <w:spacing w:after="0"/>
+        <w:pStyle w:val="Normal"/>
+        <w:spacing w:before="0" w:after="0"/>
         <w:rPr>
           <w:u w:val="single"/>
           <w:lang w:val="en-US"/>
         </w:rPr>
       </w:pPr>
+      <w:r>
+        <w:rPr>
+          <w:u w:val="single"/>
+          <w:lang w:val="en-US"/>
+        </w:rPr>
+      </w:r>
     </w:p>
     <w:p>
       <w:pPr>
-        <w:rPr>
-          <w:lang w:val="en-US"/>
-        </w:rPr>
-      </w:pPr>
-      <w:r>
-        <w:rPr>
-          <w:lang w:val="en-US"/>
-        </w:rPr>
-        <w:t xml:space="preserve">Please read the guidelines carefully. </w:t>
-      </w:r>
-      <w:r>
-        <w:rPr>
-          <w:lang w:val="en-US"/>
-        </w:rPr>
-        <w:t>The checklist at th</w:t>
-      </w:r>
-      <w:r>
-        <w:rPr>
-          <w:lang w:val="en-US"/>
-        </w:rPr>
-        <w:t>e end of the document</w:t>
-      </w:r>
-      <w:r>
-        <w:rPr>
-          <w:lang w:val="en-US"/>
-        </w:rPr>
-        <w:t xml:space="preserve"> lists everything we require from you.</w:t>
-      </w:r>
-      <w:r>
-        <w:rPr>
-          <w:lang w:val="en-US"/>
-        </w:rPr>
-        <w:t xml:space="preserve"> Missing source f</w:t>
-      </w:r>
-      <w:r>
-        <w:rPr>
-          <w:lang w:val="en-US"/>
-        </w:rPr>
-        <w:t>iles</w:t>
-      </w:r>
-      <w:r>
-        <w:rPr>
-          <w:lang w:val="en-US"/>
-        </w:rPr>
-        <w:t xml:space="preserve"> slow down the production process considerably, so please make sure that we have all of the source files from the beginning.</w:t>
-      </w:r>
-      <w:r>
-        <w:rPr>
-          <w:lang w:val="en-US"/>
-        </w:rPr>
-        <w:t xml:space="preserve"> Equally, the list of corresponding authors, together with their email addresses, should not be omitted. </w:t>
+        <w:pStyle w:val="Normal"/>
+        <w:rPr>
+          <w:lang w:val="en-US"/>
+        </w:rPr>
+      </w:pPr>
+      <w:r>
+        <w:rPr>
+          <w:lang w:val="en-US"/>
+        </w:rPr>
+        <w:t xml:space="preserve">Please read the guidelines carefully. The checklist at the end of the document lists everything we require from you. Missing source files slow down the production process considerably, so please make sure that we have all of the source files from the beginning. Equally, the list of corresponding authors, together with their email addresses, should not be omitted. </w:t>
       </w:r>
     </w:p>
     <w:p>
       <w:pPr>
+        <w:pStyle w:val="Normal"/>
         <w:rPr>
           <w:lang w:val="en-US"/>
         </w:rPr>
@@ -1964,10 +2064,10 @@
         </w:rPr>
         <w:t xml:space="preserve">The editors’ page can be found here: </w:t>
       </w:r>
-      <w:hyperlink r:id="rId9" w:history="1">
+      <w:hyperlink r:id="rId4">
         <w:r>
           <w:rPr>
-            <w:rStyle w:val="Hyperlink"/>
+            <w:rStyle w:val="InternetLink"/>
             <w:lang w:val="en-US"/>
           </w:rPr>
           <w:t>https://www.springer.com/gp/computer-science/lncs/editor-guidelines-for-springer-proceedings</w:t>
@@ -1982,6 +2082,8 @@
     </w:p>
     <w:p>
       <w:pPr>
+        <w:pStyle w:val="Normal"/>
+        <w:spacing w:before="0" w:after="200"/>
         <w:rPr>
           <w:lang w:val="en-US"/>
         </w:rPr>
@@ -1992,10 +2094,10 @@
         </w:rPr>
         <w:t xml:space="preserve">And the authors’ page can be found here: </w:t>
       </w:r>
-      <w:hyperlink r:id="rId10" w:history="1">
+      <w:hyperlink r:id="rId5">
         <w:r>
           <w:rPr>
-            <w:rStyle w:val="Hyperlink"/>
+            <w:rStyle w:val="InternetLink"/>
             <w:lang w:val="en-US"/>
           </w:rPr>
           <w:t>https://www.springer.com/gp/computer-science/lncs/conference-proceedings-guidelines</w:t>
@@ -2009,58 +2111,38 @@
       </w:r>
     </w:p>
     <w:sectPr>
-      <w:headerReference w:type="even" r:id="rId11"/>
-      <w:headerReference w:type="default" r:id="rId12"/>
-      <w:footerReference w:type="even" r:id="rId13"/>
-      <w:footerReference w:type="default" r:id="rId14"/>
-      <w:headerReference w:type="first" r:id="rId15"/>
-      <w:footerReference w:type="first" r:id="rId16"/>
+      <w:headerReference w:type="even" r:id="rId6"/>
+      <w:headerReference w:type="default" r:id="rId7"/>
+      <w:footerReference w:type="even" r:id="rId8"/>
+      <w:footerReference w:type="default" r:id="rId9"/>
+      <w:type w:val="nextPage"/>
       <w:pgSz w:w="11906" w:h="16838"/>
-      <w:pgMar w:top="1417" w:right="1417" w:bottom="1134" w:left="1417" w:header="708" w:footer="708" w:gutter="0"/>
-      <w:cols w:space="708"/>
-      <w:docGrid w:linePitch="360"/>
+      <w:pgMar w:left="1417" w:right="1417" w:gutter="0" w:header="708" w:top="1417" w:footer="708" w:bottom="1134"/>
+      <w:pgNumType w:fmt="decimal"/>
+      <w:formProt w:val="false"/>
+      <w:textDirection w:val="lrTb"/>
+      <w:docGrid w:type="default" w:linePitch="360" w:charSpace="4096"/>
     </w:sectPr>
   </w:body>
 </w:document>
 </file>
 
-<file path=word/endnotes.xml><?xml version="1.0" encoding="utf-8"?>
-<w:endnotes xmlns:wpc="http://schemas.microsoft.com/office/word/2010/wordprocessingCanvas" xmlns:cx="http://schemas.microsoft.com/office/drawing/2014/chartex" xmlns:cx1="http://schemas.microsoft.com/office/drawing/2015/9/8/chartex" xmlns:cx2="http://schemas.microsoft.com/office/drawing/2015/10/21/chartex" xmlns:cx3="http://schemas.microsoft.com/office/drawing/2016/5/9/chartex" xmlns:cx4="http://schemas.microsoft.com/office/drawing/2016/5/10/chartex" xmlns:cx5="http://schemas.microsoft.com/office/drawing/2016/5/11/chartex" xmlns:cx6="http://schemas.microsoft.com/office/drawing/2016/5/12/chartex" xmlns:cx7="http://schemas.microsoft.com/office/drawing/2016/5/13/chartex" xmlns:cx8="http://schemas.microsoft.com/office/drawing/2016/5/14/chartex" xmlns:mc="http://schemas.openxmlformats.org/markup-compatibility/2006" xmlns:aink="http://schemas.microsoft.com/office/drawing/2016/ink" xmlns:am3d="http://schemas.microsoft.com/office/drawing/2017/model3d" xmlns:o="urn:schemas-microsoft-com:office:office" xmlns:r="http://schemas.openxmlformats.org/officeDocument/2006/relationships" xmlns:m="http://schemas.openxmlformats.org/officeDocument/2006/math" xmlns:v="urn:schemas-microsoft-com:vml" xmlns:wp14="http://schemas.microsoft.com/office/word/2010/wordprocessingDrawing" xmlns:wp="http://schemas.openxmlformats.org/drawingml/2006/wordprocessingDrawing" xmlns:w10="urn:schemas-microsoft-com:office:word" xmlns:w="http://schemas.openxmlformats.org/wordprocessingml/2006/main" xmlns:w14="http://schemas.microsoft.com/office/word/2010/wordml" xmlns:w15="http://schemas.microsoft.com/office/word/2012/wordml" xmlns:w16cex="http://schemas.microsoft.com/office/word/2018/wordml/cex" xmlns:w16cid="http://schemas.microsoft.com/office/word/2016/wordml/cid" xmlns:w16="http://schemas.microsoft.com/office/word/2018/wordml" xmlns:w16se="http://schemas.microsoft.com/office/word/2015/wordml/symex" xmlns:wpg="http://schemas.microsoft.com/office/word/2010/wordprocessingGroup" xmlns:wpi="http://schemas.microsoft.com/office/word/2010/wordprocessingInk" xmlns:wne="http://schemas.microsoft.com/office/word/2006/wordml" xmlns:wps="http://schemas.microsoft.com/office/word/2010/wordprocessingShape" mc:Ignorable="w14 w15 w16se w16cid w16 w16cex wp14">
-  <w:endnote w:type="separator" w:id="-1">
-    <w:p>
-      <w:pPr>
-        <w:spacing w:after="0" w:line="240" w:lineRule="auto"/>
-      </w:pPr>
-      <w:r>
-        <w:separator/>
-      </w:r>
-    </w:p>
-  </w:endnote>
-  <w:endnote w:type="continuationSeparator" w:id="0">
-    <w:p>
-      <w:pPr>
-        <w:spacing w:after="0" w:line="240" w:lineRule="auto"/>
-      </w:pPr>
-      <w:r>
-        <w:continuationSeparator/>
-      </w:r>
-    </w:p>
-  </w:endnote>
-</w:endnotes>
-</file>
-
 <file path=word/footer1.xml><?xml version="1.0" encoding="utf-8"?>
-<w:ftr xmlns:wpc="http://schemas.microsoft.com/office/word/2010/wordprocessingCanvas" xmlns:cx="http://schemas.microsoft.com/office/drawing/2014/chartex" xmlns:cx1="http://schemas.microsoft.com/office/drawing/2015/9/8/chartex" xmlns:cx2="http://schemas.microsoft.com/office/drawing/2015/10/21/chartex" xmlns:cx3="http://schemas.microsoft.com/office/drawing/2016/5/9/chartex" xmlns:cx4="http://schemas.microsoft.com/office/drawing/2016/5/10/chartex" xmlns:cx5="http://schemas.microsoft.com/office/drawing/2016/5/11/chartex" xmlns:cx6="http://schemas.microsoft.com/office/drawing/2016/5/12/chartex" xmlns:cx7="http://schemas.microsoft.com/office/drawing/2016/5/13/chartex" xmlns:cx8="http://schemas.microsoft.com/office/drawing/2016/5/14/chartex" xmlns:mc="http://schemas.openxmlformats.org/markup-compatibility/2006" xmlns:aink="http://schemas.microsoft.com/office/drawing/2016/ink" xmlns:am3d="http://schemas.microsoft.com/office/drawing/2017/model3d" xmlns:o="urn:schemas-microsoft-com:office:office" xmlns:r="http://schemas.openxmlformats.org/officeDocument/2006/relationships" xmlns:m="http://schemas.openxmlformats.org/officeDocument/2006/math" xmlns:v="urn:schemas-microsoft-com:vml" xmlns:wp14="http://schemas.microsoft.com/office/word/2010/wordprocessingDrawing" xmlns:wp="http://schemas.openxmlformats.org/drawingml/2006/wordprocessingDrawing" xmlns:w10="urn:schemas-microsoft-com:office:word" xmlns:w="http://schemas.openxmlformats.org/wordprocessingml/2006/main" xmlns:w14="http://schemas.microsoft.com/office/word/2010/wordml" xmlns:w15="http://schemas.microsoft.com/office/word/2012/wordml" xmlns:w16cex="http://schemas.microsoft.com/office/word/2018/wordml/cex" xmlns:w16cid="http://schemas.microsoft.com/office/word/2016/wordml/cid" xmlns:w16="http://schemas.microsoft.com/office/word/2018/wordml" xmlns:w16se="http://schemas.microsoft.com/office/word/2015/wordml/symex" xmlns:wpg="http://schemas.microsoft.com/office/word/2010/wordprocessingGroup" xmlns:wpi="http://schemas.microsoft.com/office/word/2010/wordprocessingInk" xmlns:wne="http://schemas.microsoft.com/office/word/2006/wordml" xmlns:wps="http://schemas.microsoft.com/office/word/2010/wordprocessingShape" mc:Ignorable="w14 w15 w16se w16cid w16 w16cex wp14">
+<w:ftr xmlns:o="urn:schemas-microsoft-com:office:office" xmlns:r="http://schemas.openxmlformats.org/officeDocument/2006/relationships" xmlns:v="urn:schemas-microsoft-com:vml" xmlns:w="http://schemas.openxmlformats.org/wordprocessingml/2006/main" xmlns:w10="urn:schemas-microsoft-com:office:word" xmlns:wp="http://schemas.openxmlformats.org/drawingml/2006/wordprocessingDrawing" xmlns:wps="http://schemas.microsoft.com/office/word/2010/wordprocessingShape" xmlns:wpg="http://schemas.microsoft.com/office/word/2010/wordprocessingGroup" xmlns:mc="http://schemas.openxmlformats.org/markup-compatibility/2006" xmlns:wp14="http://schemas.microsoft.com/office/word/2010/wordprocessingDrawing" xmlns:w14="http://schemas.microsoft.com/office/word/2010/wordml" xmlns:w15="http://schemas.microsoft.com/office/word/2012/wordml" mc:Ignorable="w14 wp14 w15">
   <w:p>
     <w:pPr>
       <w:pStyle w:val="Footer"/>
+      <w:rPr/>
     </w:pPr>
+    <w:r>
+      <w:rPr/>
+    </w:r>
   </w:p>
 </w:ftr>
 </file>
 
 <file path=word/footer2.xml><?xml version="1.0" encoding="utf-8"?>
-<w:ftr xmlns:wpc="http://schemas.microsoft.com/office/word/2010/wordprocessingCanvas" xmlns:cx="http://schemas.microsoft.com/office/drawing/2014/chartex" xmlns:cx1="http://schemas.microsoft.com/office/drawing/2015/9/8/chartex" xmlns:cx2="http://schemas.microsoft.com/office/drawing/2015/10/21/chartex" xmlns:cx3="http://schemas.microsoft.com/office/drawing/2016/5/9/chartex" xmlns:cx4="http://schemas.microsoft.com/office/drawing/2016/5/10/chartex" xmlns:cx5="http://schemas.microsoft.com/office/drawing/2016/5/11/chartex" xmlns:cx6="http://schemas.microsoft.com/office/drawing/2016/5/12/chartex" xmlns:cx7="http://schemas.microsoft.com/office/drawing/2016/5/13/chartex" xmlns:cx8="http://schemas.microsoft.com/office/drawing/2016/5/14/chartex" xmlns:mc="http://schemas.openxmlformats.org/markup-compatibility/2006" xmlns:aink="http://schemas.microsoft.com/office/drawing/2016/ink" xmlns:am3d="http://schemas.microsoft.com/office/drawing/2017/model3d" xmlns:o="urn:schemas-microsoft-com:office:office" xmlns:r="http://schemas.openxmlformats.org/officeDocument/2006/relationships" xmlns:m="http://schemas.openxmlformats.org/officeDocument/2006/math" xmlns:v="urn:schemas-microsoft-com:vml" xmlns:wp14="http://schemas.microsoft.com/office/word/2010/wordprocessingDrawing" xmlns:wp="http://schemas.openxmlformats.org/drawingml/2006/wordprocessingDrawing" xmlns:w10="urn:schemas-microsoft-com:office:word" xmlns:w="http://schemas.openxmlformats.org/wordprocessingml/2006/main" xmlns:w14="http://schemas.microsoft.com/office/word/2010/wordml" xmlns:w15="http://schemas.microsoft.com/office/word/2012/wordml" xmlns:w16cex="http://schemas.microsoft.com/office/word/2018/wordml/cex" xmlns:w16cid="http://schemas.microsoft.com/office/word/2016/wordml/cid" xmlns:w16="http://schemas.microsoft.com/office/word/2018/wordml" xmlns:w16se="http://schemas.microsoft.com/office/word/2015/wordml/symex" xmlns:wpg="http://schemas.microsoft.com/office/word/2010/wordprocessingGroup" xmlns:wpi="http://schemas.microsoft.com/office/word/2010/wordprocessingInk" xmlns:wne="http://schemas.microsoft.com/office/word/2006/wordml" xmlns:wps="http://schemas.microsoft.com/office/word/2010/wordprocessingShape" mc:Ignorable="w14 w15 w16se w16cid w16 w16cex wp14">
+<w:ftr xmlns:o="urn:schemas-microsoft-com:office:office" xmlns:r="http://schemas.openxmlformats.org/officeDocument/2006/relationships" xmlns:v="urn:schemas-microsoft-com:vml" xmlns:w="http://schemas.openxmlformats.org/wordprocessingml/2006/main" xmlns:w10="urn:schemas-microsoft-com:office:word" xmlns:wp="http://schemas.openxmlformats.org/drawingml/2006/wordprocessingDrawing" xmlns:wps="http://schemas.microsoft.com/office/word/2010/wordprocessingShape" xmlns:wpg="http://schemas.microsoft.com/office/word/2010/wordprocessingGroup" xmlns:mc="http://schemas.openxmlformats.org/markup-compatibility/2006" xmlns:wp14="http://schemas.microsoft.com/office/word/2010/wordprocessingDrawing" xmlns:w14="http://schemas.microsoft.com/office/word/2010/wordml" xmlns:w15="http://schemas.microsoft.com/office/word/2012/wordml" mc:Ignorable="w14 wp14 w15">
   <w:p>
     <w:pPr>
       <w:pStyle w:val="Footer"/>
@@ -2153,294 +2235,426 @@
         <w:lang w:val="en-US"/>
       </w:rPr>
     </w:pPr>
+    <w:r>
+      <w:rPr>
+        <w:lang w:val="en-US"/>
+      </w:rPr>
+    </w:r>
   </w:p>
 </w:ftr>
 </file>
 
-<file path=word/footer3.xml><?xml version="1.0" encoding="utf-8"?>
-<w:ftr xmlns:wpc="http://schemas.microsoft.com/office/word/2010/wordprocessingCanvas" xmlns:cx="http://schemas.microsoft.com/office/drawing/2014/chartex" xmlns:cx1="http://schemas.microsoft.com/office/drawing/2015/9/8/chartex" xmlns:cx2="http://schemas.microsoft.com/office/drawing/2015/10/21/chartex" xmlns:cx3="http://schemas.microsoft.com/office/drawing/2016/5/9/chartex" xmlns:cx4="http://schemas.microsoft.com/office/drawing/2016/5/10/chartex" xmlns:cx5="http://schemas.microsoft.com/office/drawing/2016/5/11/chartex" xmlns:cx6="http://schemas.microsoft.com/office/drawing/2016/5/12/chartex" xmlns:cx7="http://schemas.microsoft.com/office/drawing/2016/5/13/chartex" xmlns:cx8="http://schemas.microsoft.com/office/drawing/2016/5/14/chartex" xmlns:mc="http://schemas.openxmlformats.org/markup-compatibility/2006" xmlns:aink="http://schemas.microsoft.com/office/drawing/2016/ink" xmlns:am3d="http://schemas.microsoft.com/office/drawing/2017/model3d" xmlns:o="urn:schemas-microsoft-com:office:office" xmlns:r="http://schemas.openxmlformats.org/officeDocument/2006/relationships" xmlns:m="http://schemas.openxmlformats.org/officeDocument/2006/math" xmlns:v="urn:schemas-microsoft-com:vml" xmlns:wp14="http://schemas.microsoft.com/office/word/2010/wordprocessingDrawing" xmlns:wp="http://schemas.openxmlformats.org/drawingml/2006/wordprocessingDrawing" xmlns:w10="urn:schemas-microsoft-com:office:word" xmlns:w="http://schemas.openxmlformats.org/wordprocessingml/2006/main" xmlns:w14="http://schemas.microsoft.com/office/word/2010/wordml" xmlns:w15="http://schemas.microsoft.com/office/word/2012/wordml" xmlns:w16cex="http://schemas.microsoft.com/office/word/2018/wordml/cex" xmlns:w16cid="http://schemas.microsoft.com/office/word/2016/wordml/cid" xmlns:w16="http://schemas.microsoft.com/office/word/2018/wordml" xmlns:w16se="http://schemas.microsoft.com/office/word/2015/wordml/symex" xmlns:wpg="http://schemas.microsoft.com/office/word/2010/wordprocessingGroup" xmlns:wpi="http://schemas.microsoft.com/office/word/2010/wordprocessingInk" xmlns:wne="http://schemas.microsoft.com/office/word/2006/wordml" xmlns:wps="http://schemas.microsoft.com/office/word/2010/wordprocessingShape" mc:Ignorable="w14 w15 w16se w16cid w16 w16cex wp14">
-  <w:p>
-    <w:pPr>
-      <w:pStyle w:val="Footer"/>
-    </w:pPr>
-  </w:p>
-</w:ftr>
-</file>
-
-<file path=word/footnotes.xml><?xml version="1.0" encoding="utf-8"?>
-<w:footnotes xmlns:wpc="http://schemas.microsoft.com/office/word/2010/wordprocessingCanvas" xmlns:cx="http://schemas.microsoft.com/office/drawing/2014/chartex" xmlns:cx1="http://schemas.microsoft.com/office/drawing/2015/9/8/chartex" xmlns:cx2="http://schemas.microsoft.com/office/drawing/2015/10/21/chartex" xmlns:cx3="http://schemas.microsoft.com/office/drawing/2016/5/9/chartex" xmlns:cx4="http://schemas.microsoft.com/office/drawing/2016/5/10/chartex" xmlns:cx5="http://schemas.microsoft.com/office/drawing/2016/5/11/chartex" xmlns:cx6="http://schemas.microsoft.com/office/drawing/2016/5/12/chartex" xmlns:cx7="http://schemas.microsoft.com/office/drawing/2016/5/13/chartex" xmlns:cx8="http://schemas.microsoft.com/office/drawing/2016/5/14/chartex" xmlns:mc="http://schemas.openxmlformats.org/markup-compatibility/2006" xmlns:aink="http://schemas.microsoft.com/office/drawing/2016/ink" xmlns:am3d="http://schemas.microsoft.com/office/drawing/2017/model3d" xmlns:o="urn:schemas-microsoft-com:office:office" xmlns:r="http://schemas.openxmlformats.org/officeDocument/2006/relationships" xmlns:m="http://schemas.openxmlformats.org/officeDocument/2006/math" xmlns:v="urn:schemas-microsoft-com:vml" xmlns:wp14="http://schemas.microsoft.com/office/word/2010/wordprocessingDrawing" xmlns:wp="http://schemas.openxmlformats.org/drawingml/2006/wordprocessingDrawing" xmlns:w10="urn:schemas-microsoft-com:office:word" xmlns:w="http://schemas.openxmlformats.org/wordprocessingml/2006/main" xmlns:w14="http://schemas.microsoft.com/office/word/2010/wordml" xmlns:w15="http://schemas.microsoft.com/office/word/2012/wordml" xmlns:w16cex="http://schemas.microsoft.com/office/word/2018/wordml/cex" xmlns:w16cid="http://schemas.microsoft.com/office/word/2016/wordml/cid" xmlns:w16="http://schemas.microsoft.com/office/word/2018/wordml" xmlns:w16se="http://schemas.microsoft.com/office/word/2015/wordml/symex" xmlns:wpg="http://schemas.microsoft.com/office/word/2010/wordprocessingGroup" xmlns:wpi="http://schemas.microsoft.com/office/word/2010/wordprocessingInk" xmlns:wne="http://schemas.microsoft.com/office/word/2006/wordml" xmlns:wps="http://schemas.microsoft.com/office/word/2010/wordprocessingShape" mc:Ignorable="w14 w15 w16se w16cid w16 w16cex wp14">
-  <w:footnote w:type="separator" w:id="-1">
-    <w:p>
-      <w:pPr>
-        <w:spacing w:after="0" w:line="240" w:lineRule="auto"/>
-      </w:pPr>
-      <w:r>
-        <w:separator/>
-      </w:r>
-    </w:p>
-  </w:footnote>
-  <w:footnote w:type="continuationSeparator" w:id="0">
-    <w:p>
-      <w:pPr>
-        <w:spacing w:after="0" w:line="240" w:lineRule="auto"/>
-      </w:pPr>
-      <w:r>
-        <w:continuationSeparator/>
-      </w:r>
-    </w:p>
-  </w:footnote>
-</w:footnotes>
-</file>
-
 <file path=word/header1.xml><?xml version="1.0" encoding="utf-8"?>
-<w:hdr xmlns:wpc="http://schemas.microsoft.com/office/word/2010/wordprocessingCanvas" xmlns:cx="http://schemas.microsoft.com/office/drawing/2014/chartex" xmlns:cx1="http://schemas.microsoft.com/office/drawing/2015/9/8/chartex" xmlns:cx2="http://schemas.microsoft.com/office/drawing/2015/10/21/chartex" xmlns:cx3="http://schemas.microsoft.com/office/drawing/2016/5/9/chartex" xmlns:cx4="http://schemas.microsoft.com/office/drawing/2016/5/10/chartex" xmlns:cx5="http://schemas.microsoft.com/office/drawing/2016/5/11/chartex" xmlns:cx6="http://schemas.microsoft.com/office/drawing/2016/5/12/chartex" xmlns:cx7="http://schemas.microsoft.com/office/drawing/2016/5/13/chartex" xmlns:cx8="http://schemas.microsoft.com/office/drawing/2016/5/14/chartex" xmlns:mc="http://schemas.openxmlformats.org/markup-compatibility/2006" xmlns:aink="http://schemas.microsoft.com/office/drawing/2016/ink" xmlns:am3d="http://schemas.microsoft.com/office/drawing/2017/model3d" xmlns:o="urn:schemas-microsoft-com:office:office" xmlns:r="http://schemas.openxmlformats.org/officeDocument/2006/relationships" xmlns:m="http://schemas.openxmlformats.org/officeDocument/2006/math" xmlns:v="urn:schemas-microsoft-com:vml" xmlns:wp14="http://schemas.microsoft.com/office/word/2010/wordprocessingDrawing" xmlns:wp="http://schemas.openxmlformats.org/drawingml/2006/wordprocessingDrawing" xmlns:w10="urn:schemas-microsoft-com:office:word" xmlns:w="http://schemas.openxmlformats.org/wordprocessingml/2006/main" xmlns:w14="http://schemas.microsoft.com/office/word/2010/wordml" xmlns:w15="http://schemas.microsoft.com/office/word/2012/wordml" xmlns:w16cex="http://schemas.microsoft.com/office/word/2018/wordml/cex" xmlns:w16cid="http://schemas.microsoft.com/office/word/2016/wordml/cid" xmlns:w16="http://schemas.microsoft.com/office/word/2018/wordml" xmlns:w16se="http://schemas.microsoft.com/office/word/2015/wordml/symex" xmlns:wpg="http://schemas.microsoft.com/office/word/2010/wordprocessingGroup" xmlns:wpi="http://schemas.microsoft.com/office/word/2010/wordprocessingInk" xmlns:wne="http://schemas.microsoft.com/office/word/2006/wordml" xmlns:wps="http://schemas.microsoft.com/office/word/2010/wordprocessingShape" mc:Ignorable="w14 w15 w16se w16cid w16 w16cex wp14">
+<w:hdr xmlns:o="urn:schemas-microsoft-com:office:office" xmlns:r="http://schemas.openxmlformats.org/officeDocument/2006/relationships" xmlns:v="urn:schemas-microsoft-com:vml" xmlns:w="http://schemas.openxmlformats.org/wordprocessingml/2006/main" xmlns:w10="urn:schemas-microsoft-com:office:word" xmlns:wp="http://schemas.openxmlformats.org/drawingml/2006/wordprocessingDrawing" xmlns:wps="http://schemas.microsoft.com/office/word/2010/wordprocessingShape" xmlns:wpg="http://schemas.microsoft.com/office/word/2010/wordprocessingGroup" xmlns:mc="http://schemas.openxmlformats.org/markup-compatibility/2006" xmlns:wp14="http://schemas.microsoft.com/office/word/2010/wordprocessingDrawing" xmlns:w14="http://schemas.microsoft.com/office/word/2010/wordml" xmlns:w15="http://schemas.microsoft.com/office/word/2012/wordml" mc:Ignorable="w14 wp14 w15">
   <w:p>
     <w:pPr>
       <w:pStyle w:val="Header"/>
+      <w:rPr/>
     </w:pPr>
+    <w:r>
+      <w:rPr/>
+    </w:r>
   </w:p>
 </w:hdr>
 </file>
 
 <file path=word/header2.xml><?xml version="1.0" encoding="utf-8"?>
-<w:hdr xmlns:wpc="http://schemas.microsoft.com/office/word/2010/wordprocessingCanvas" xmlns:cx="http://schemas.microsoft.com/office/drawing/2014/chartex" xmlns:cx1="http://schemas.microsoft.com/office/drawing/2015/9/8/chartex" xmlns:cx2="http://schemas.microsoft.com/office/drawing/2015/10/21/chartex" xmlns:cx3="http://schemas.microsoft.com/office/drawing/2016/5/9/chartex" xmlns:cx4="http://schemas.microsoft.com/office/drawing/2016/5/10/chartex" xmlns:cx5="http://schemas.microsoft.com/office/drawing/2016/5/11/chartex" xmlns:cx6="http://schemas.microsoft.com/office/drawing/2016/5/12/chartex" xmlns:cx7="http://schemas.microsoft.com/office/drawing/2016/5/13/chartex" xmlns:cx8="http://schemas.microsoft.com/office/drawing/2016/5/14/chartex" xmlns:mc="http://schemas.openxmlformats.org/markup-compatibility/2006" xmlns:aink="http://schemas.microsoft.com/office/drawing/2016/ink" xmlns:am3d="http://schemas.microsoft.com/office/drawing/2017/model3d" xmlns:o="urn:schemas-microsoft-com:office:office" xmlns:r="http://schemas.openxmlformats.org/officeDocument/2006/relationships" xmlns:m="http://schemas.openxmlformats.org/officeDocument/2006/math" xmlns:v="urn:schemas-microsoft-com:vml" xmlns:wp14="http://schemas.microsoft.com/office/word/2010/wordprocessingDrawing" xmlns:wp="http://schemas.openxmlformats.org/drawingml/2006/wordprocessingDrawing" xmlns:w10="urn:schemas-microsoft-com:office:word" xmlns:w="http://schemas.openxmlformats.org/wordprocessingml/2006/main" xmlns:w14="http://schemas.microsoft.com/office/word/2010/wordml" xmlns:w15="http://schemas.microsoft.com/office/word/2012/wordml" xmlns:w16cex="http://schemas.microsoft.com/office/word/2018/wordml/cex" xmlns:w16cid="http://schemas.microsoft.com/office/word/2016/wordml/cid" xmlns:w16="http://schemas.microsoft.com/office/word/2018/wordml" xmlns:w16se="http://schemas.microsoft.com/office/word/2015/wordml/symex" xmlns:wpg="http://schemas.microsoft.com/office/word/2010/wordprocessingGroup" xmlns:wpi="http://schemas.microsoft.com/office/word/2010/wordprocessingInk" xmlns:wne="http://schemas.microsoft.com/office/word/2006/wordml" xmlns:wps="http://schemas.microsoft.com/office/word/2010/wordprocessingShape" mc:Ignorable="w14 w15 w16se w16cid w16 w16cex wp14">
+<w:hdr xmlns:o="urn:schemas-microsoft-com:office:office" xmlns:r="http://schemas.openxmlformats.org/officeDocument/2006/relationships" xmlns:v="urn:schemas-microsoft-com:vml" xmlns:w="http://schemas.openxmlformats.org/wordprocessingml/2006/main" xmlns:w10="urn:schemas-microsoft-com:office:word" xmlns:wp="http://schemas.openxmlformats.org/drawingml/2006/wordprocessingDrawing" xmlns:wps="http://schemas.microsoft.com/office/word/2010/wordprocessingShape" xmlns:wpg="http://schemas.microsoft.com/office/word/2010/wordprocessingGroup" xmlns:mc="http://schemas.openxmlformats.org/markup-compatibility/2006" xmlns:wp14="http://schemas.microsoft.com/office/word/2010/wordprocessingDrawing" xmlns:w14="http://schemas.microsoft.com/office/word/2010/wordml" xmlns:w15="http://schemas.microsoft.com/office/word/2012/wordml" mc:Ignorable="w14 wp14 w15">
   <w:p>
     <w:pPr>
       <w:pStyle w:val="Header"/>
+      <w:rPr/>
     </w:pPr>
-  </w:p>
-</w:hdr>
-</file>
-
-<file path=word/header3.xml><?xml version="1.0" encoding="utf-8"?>
-<w:hdr xmlns:wpc="http://schemas.microsoft.com/office/word/2010/wordprocessingCanvas" xmlns:cx="http://schemas.microsoft.com/office/drawing/2014/chartex" xmlns:cx1="http://schemas.microsoft.com/office/drawing/2015/9/8/chartex" xmlns:cx2="http://schemas.microsoft.com/office/drawing/2015/10/21/chartex" xmlns:cx3="http://schemas.microsoft.com/office/drawing/2016/5/9/chartex" xmlns:cx4="http://schemas.microsoft.com/office/drawing/2016/5/10/chartex" xmlns:cx5="http://schemas.microsoft.com/office/drawing/2016/5/11/chartex" xmlns:cx6="http://schemas.microsoft.com/office/drawing/2016/5/12/chartex" xmlns:cx7="http://schemas.microsoft.com/office/drawing/2016/5/13/chartex" xmlns:cx8="http://schemas.microsoft.com/office/drawing/2016/5/14/chartex" xmlns:mc="http://schemas.openxmlformats.org/markup-compatibility/2006" xmlns:aink="http://schemas.microsoft.com/office/drawing/2016/ink" xmlns:am3d="http://schemas.microsoft.com/office/drawing/2017/model3d" xmlns:o="urn:schemas-microsoft-com:office:office" xmlns:r="http://schemas.openxmlformats.org/officeDocument/2006/relationships" xmlns:m="http://schemas.openxmlformats.org/officeDocument/2006/math" xmlns:v="urn:schemas-microsoft-com:vml" xmlns:wp14="http://schemas.microsoft.com/office/word/2010/wordprocessingDrawing" xmlns:wp="http://schemas.openxmlformats.org/drawingml/2006/wordprocessingDrawing" xmlns:w10="urn:schemas-microsoft-com:office:word" xmlns:w="http://schemas.openxmlformats.org/wordprocessingml/2006/main" xmlns:w14="http://schemas.microsoft.com/office/word/2010/wordml" xmlns:w15="http://schemas.microsoft.com/office/word/2012/wordml" xmlns:w16cex="http://schemas.microsoft.com/office/word/2018/wordml/cex" xmlns:w16cid="http://schemas.microsoft.com/office/word/2016/wordml/cid" xmlns:w16="http://schemas.microsoft.com/office/word/2018/wordml" xmlns:w16se="http://schemas.microsoft.com/office/word/2015/wordml/symex" xmlns:wpg="http://schemas.microsoft.com/office/word/2010/wordprocessingGroup" xmlns:wpi="http://schemas.microsoft.com/office/word/2010/wordprocessingInk" xmlns:wne="http://schemas.microsoft.com/office/word/2006/wordml" xmlns:wps="http://schemas.microsoft.com/office/word/2010/wordprocessingShape" mc:Ignorable="w14 w15 w16se w16cid w16 w16cex wp14">
-  <w:p>
-    <w:pPr>
-      <w:pStyle w:val="Header"/>
-    </w:pPr>
+    <w:r>
+      <w:rPr/>
+    </w:r>
   </w:p>
 </w:hdr>
 </file>
 
 <file path=word/numbering.xml><?xml version="1.0" encoding="utf-8"?>
-<w:numbering xmlns:wpc="http://schemas.microsoft.com/office/word/2010/wordprocessingCanvas" xmlns:cx="http://schemas.microsoft.com/office/drawing/2014/chartex" xmlns:cx1="http://schemas.microsoft.com/office/drawing/2015/9/8/chartex" xmlns:cx2="http://schemas.microsoft.com/office/drawing/2015/10/21/chartex" xmlns:cx3="http://schemas.microsoft.com/office/drawing/2016/5/9/chartex" xmlns:cx4="http://schemas.microsoft.com/office/drawing/2016/5/10/chartex" xmlns:cx5="http://schemas.microsoft.com/office/drawing/2016/5/11/chartex" xmlns:cx6="http://schemas.microsoft.com/office/drawing/2016/5/12/chartex" xmlns:cx7="http://schemas.microsoft.com/office/drawing/2016/5/13/chartex" xmlns:cx8="http://schemas.microsoft.com/office/drawing/2016/5/14/chartex" xmlns:mc="http://schemas.openxmlformats.org/markup-compatibility/2006" xmlns:aink="http://schemas.microsoft.com/office/drawing/2016/ink" xmlns:am3d="http://schemas.microsoft.com/office/drawing/2017/model3d" xmlns:o="urn:schemas-microsoft-com:office:office" xmlns:r="http://schemas.openxmlformats.org/officeDocument/2006/relationships" xmlns:m="http://schemas.openxmlformats.org/officeDocument/2006/math" xmlns:v="urn:schemas-microsoft-com:vml" xmlns:wp14="http://schemas.microsoft.com/office/word/2010/wordprocessingDrawing" xmlns:wp="http://schemas.openxmlformats.org/drawingml/2006/wordprocessingDrawing" xmlns:w10="urn:schemas-microsoft-com:office:word" xmlns:w="http://schemas.openxmlformats.org/wordprocessingml/2006/main" xmlns:w14="http://schemas.microsoft.com/office/word/2010/wordml" xmlns:w15="http://schemas.microsoft.com/office/word/2012/wordml" xmlns:w16cex="http://schemas.microsoft.com/office/word/2018/wordml/cex" xmlns:w16cid="http://schemas.microsoft.com/office/word/2016/wordml/cid" xmlns:w16="http://schemas.microsoft.com/office/word/2018/wordml" xmlns:w16se="http://schemas.microsoft.com/office/word/2015/wordml/symex" xmlns:wpg="http://schemas.microsoft.com/office/word/2010/wordprocessingGroup" xmlns:wpi="http://schemas.microsoft.com/office/word/2010/wordprocessingInk" xmlns:wne="http://schemas.microsoft.com/office/word/2006/wordml" xmlns:wps="http://schemas.microsoft.com/office/word/2010/wordprocessingShape" mc:Ignorable="w14 w15 w16se w16cid w16 w16cex wp14">
-  <w:abstractNum w:abstractNumId="0" w15:restartNumberingAfterBreak="0">
-    <w:nsid w:val="19435017"/>
-    <w:multiLevelType w:val="hybridMultilevel"/>
-    <w:tmpl w:val="178A7F82"/>
-    <w:lvl w:ilvl="0" w:tplc="0407000F">
+<w:numbering xmlns:w="http://schemas.openxmlformats.org/wordprocessingml/2006/main" xmlns:o="urn:schemas-microsoft-com:office:office" xmlns:r="http://schemas.openxmlformats.org/officeDocument/2006/relationships" xmlns:v="urn:schemas-microsoft-com:vml" xmlns:mc="http://schemas.openxmlformats.org/markup-compatibility/2006" xmlns:w14="http://schemas.microsoft.com/office/word/2010/wordml" mc:Ignorable="w14">
+  <w:abstractNum w:abstractNumId="1">
+    <w:lvl w:ilvl="0">
       <w:start w:val="1"/>
       <w:numFmt w:val="decimal"/>
       <w:lvlText w:val="%1."/>
       <w:lvlJc w:val="left"/>
       <w:pPr>
+        <w:tabs>
+          <w:tab w:val="num" w:pos="0"/>
+        </w:tabs>
         <w:ind w:left="720" w:hanging="360"/>
       </w:pPr>
-      <w:rPr>
-        <w:rFonts w:hint="default"/>
-      </w:rPr>
+      <w:rPr/>
     </w:lvl>
-    <w:lvl w:ilvl="1" w:tplc="04070019" w:tentative="1">
+    <w:lvl w:ilvl="1">
       <w:start w:val="1"/>
       <w:numFmt w:val="lowerLetter"/>
       <w:lvlText w:val="%2."/>
       <w:lvlJc w:val="left"/>
       <w:pPr>
+        <w:tabs>
+          <w:tab w:val="num" w:pos="0"/>
+        </w:tabs>
         <w:ind w:left="1440" w:hanging="360"/>
       </w:pPr>
+      <w:rPr/>
     </w:lvl>
-    <w:lvl w:ilvl="2" w:tplc="0407001B" w:tentative="1">
+    <w:lvl w:ilvl="2">
       <w:start w:val="1"/>
       <w:numFmt w:val="lowerRoman"/>
       <w:lvlText w:val="%3."/>
       <w:lvlJc w:val="right"/>
       <w:pPr>
+        <w:tabs>
+          <w:tab w:val="num" w:pos="0"/>
+        </w:tabs>
         <w:ind w:left="2160" w:hanging="180"/>
       </w:pPr>
+      <w:rPr/>
     </w:lvl>
-    <w:lvl w:ilvl="3" w:tplc="0407000F" w:tentative="1">
+    <w:lvl w:ilvl="3">
       <w:start w:val="1"/>
       <w:numFmt w:val="decimal"/>
       <w:lvlText w:val="%4."/>
       <w:lvlJc w:val="left"/>
       <w:pPr>
+        <w:tabs>
+          <w:tab w:val="num" w:pos="0"/>
+        </w:tabs>
         <w:ind w:left="2880" w:hanging="360"/>
       </w:pPr>
+      <w:rPr/>
     </w:lvl>
-    <w:lvl w:ilvl="4" w:tplc="04070019" w:tentative="1">
+    <w:lvl w:ilvl="4">
       <w:start w:val="1"/>
       <w:numFmt w:val="lowerLetter"/>
       <w:lvlText w:val="%5."/>
       <w:lvlJc w:val="left"/>
       <w:pPr>
+        <w:tabs>
+          <w:tab w:val="num" w:pos="0"/>
+        </w:tabs>
         <w:ind w:left="3600" w:hanging="360"/>
       </w:pPr>
+      <w:rPr/>
     </w:lvl>
-    <w:lvl w:ilvl="5" w:tplc="0407001B" w:tentative="1">
+    <w:lvl w:ilvl="5">
       <w:start w:val="1"/>
       <w:numFmt w:val="lowerRoman"/>
       <w:lvlText w:val="%6."/>
       <w:lvlJc w:val="right"/>
       <w:pPr>
+        <w:tabs>
+          <w:tab w:val="num" w:pos="0"/>
+        </w:tabs>
         <w:ind w:left="4320" w:hanging="180"/>
       </w:pPr>
+      <w:rPr/>
     </w:lvl>
-    <w:lvl w:ilvl="6" w:tplc="0407000F" w:tentative="1">
+    <w:lvl w:ilvl="6">
       <w:start w:val="1"/>
       <w:numFmt w:val="decimal"/>
       <w:lvlText w:val="%7."/>
       <w:lvlJc w:val="left"/>
       <w:pPr>
+        <w:tabs>
+          <w:tab w:val="num" w:pos="0"/>
+        </w:tabs>
         <w:ind w:left="5040" w:hanging="360"/>
       </w:pPr>
+      <w:rPr/>
     </w:lvl>
-    <w:lvl w:ilvl="7" w:tplc="04070019" w:tentative="1">
+    <w:lvl w:ilvl="7">
       <w:start w:val="1"/>
       <w:numFmt w:val="lowerLetter"/>
       <w:lvlText w:val="%8."/>
       <w:lvlJc w:val="left"/>
       <w:pPr>
+        <w:tabs>
+          <w:tab w:val="num" w:pos="0"/>
+        </w:tabs>
         <w:ind w:left="5760" w:hanging="360"/>
       </w:pPr>
+      <w:rPr/>
     </w:lvl>
-    <w:lvl w:ilvl="8" w:tplc="0407001B" w:tentative="1">
+    <w:lvl w:ilvl="8">
       <w:start w:val="1"/>
       <w:numFmt w:val="lowerRoman"/>
       <w:lvlText w:val="%9."/>
       <w:lvlJc w:val="right"/>
       <w:pPr>
+        <w:tabs>
+          <w:tab w:val="num" w:pos="0"/>
+        </w:tabs>
         <w:ind w:left="6480" w:hanging="180"/>
       </w:pPr>
+      <w:rPr/>
     </w:lvl>
   </w:abstractNum>
-  <w:abstractNum w:abstractNumId="1" w15:restartNumberingAfterBreak="0">
-    <w:nsid w:val="77A3024A"/>
-    <w:multiLevelType w:val="hybridMultilevel"/>
-    <w:tmpl w:val="8F6217EA"/>
-    <w:lvl w:ilvl="0" w:tplc="09B6F632">
+  <w:abstractNum w:abstractNumId="2">
+    <w:lvl w:ilvl="0">
       <w:start w:val="2"/>
       <w:numFmt w:val="decimal"/>
       <w:lvlText w:val="%1."/>
       <w:lvlJc w:val="left"/>
       <w:pPr>
+        <w:tabs>
+          <w:tab w:val="num" w:pos="0"/>
+        </w:tabs>
         <w:ind w:left="720" w:hanging="360"/>
       </w:pPr>
+      <w:rPr/>
     </w:lvl>
-    <w:lvl w:ilvl="1" w:tplc="04070019">
+    <w:lvl w:ilvl="1">
       <w:start w:val="1"/>
       <w:numFmt w:val="lowerLetter"/>
       <w:lvlText w:val="%2."/>
       <w:lvlJc w:val="left"/>
       <w:pPr>
+        <w:tabs>
+          <w:tab w:val="num" w:pos="0"/>
+        </w:tabs>
         <w:ind w:left="1440" w:hanging="360"/>
       </w:pPr>
+      <w:rPr/>
     </w:lvl>
-    <w:lvl w:ilvl="2" w:tplc="0407001B">
+    <w:lvl w:ilvl="2">
       <w:start w:val="1"/>
       <w:numFmt w:val="lowerRoman"/>
       <w:lvlText w:val="%3."/>
       <w:lvlJc w:val="right"/>
       <w:pPr>
+        <w:tabs>
+          <w:tab w:val="num" w:pos="0"/>
+        </w:tabs>
         <w:ind w:left="2160" w:hanging="180"/>
       </w:pPr>
+      <w:rPr/>
     </w:lvl>
-    <w:lvl w:ilvl="3" w:tplc="0407000F">
+    <w:lvl w:ilvl="3">
       <w:start w:val="1"/>
       <w:numFmt w:val="decimal"/>
       <w:lvlText w:val="%4."/>
       <w:lvlJc w:val="left"/>
       <w:pPr>
+        <w:tabs>
+          <w:tab w:val="num" w:pos="0"/>
+        </w:tabs>
         <w:ind w:left="2880" w:hanging="360"/>
       </w:pPr>
+      <w:rPr/>
     </w:lvl>
-    <w:lvl w:ilvl="4" w:tplc="04070019">
+    <w:lvl w:ilvl="4">
       <w:start w:val="1"/>
       <w:numFmt w:val="lowerLetter"/>
       <w:lvlText w:val="%5."/>
       <w:lvlJc w:val="left"/>
       <w:pPr>
+        <w:tabs>
+          <w:tab w:val="num" w:pos="0"/>
+        </w:tabs>
         <w:ind w:left="3600" w:hanging="360"/>
       </w:pPr>
+      <w:rPr/>
     </w:lvl>
-    <w:lvl w:ilvl="5" w:tplc="0407001B">
+    <w:lvl w:ilvl="5">
       <w:start w:val="1"/>
       <w:numFmt w:val="lowerRoman"/>
       <w:lvlText w:val="%6."/>
       <w:lvlJc w:val="right"/>
       <w:pPr>
+        <w:tabs>
+          <w:tab w:val="num" w:pos="0"/>
+        </w:tabs>
         <w:ind w:left="4320" w:hanging="180"/>
       </w:pPr>
+      <w:rPr/>
     </w:lvl>
-    <w:lvl w:ilvl="6" w:tplc="0407000F">
+    <w:lvl w:ilvl="6">
       <w:start w:val="1"/>
       <w:numFmt w:val="decimal"/>
       <w:lvlText w:val="%7."/>
       <w:lvlJc w:val="left"/>
       <w:pPr>
+        <w:tabs>
+          <w:tab w:val="num" w:pos="0"/>
+        </w:tabs>
         <w:ind w:left="5040" w:hanging="360"/>
       </w:pPr>
+      <w:rPr/>
     </w:lvl>
-    <w:lvl w:ilvl="7" w:tplc="04070019">
+    <w:lvl w:ilvl="7">
       <w:start w:val="1"/>
       <w:numFmt w:val="lowerLetter"/>
       <w:lvlText w:val="%8."/>
       <w:lvlJc w:val="left"/>
       <w:pPr>
+        <w:tabs>
+          <w:tab w:val="num" w:pos="0"/>
+        </w:tabs>
         <w:ind w:left="5760" w:hanging="360"/>
       </w:pPr>
+      <w:rPr/>
     </w:lvl>
-    <w:lvl w:ilvl="8" w:tplc="0407001B">
+    <w:lvl w:ilvl="8">
       <w:start w:val="1"/>
       <w:numFmt w:val="lowerRoman"/>
       <w:lvlText w:val="%9."/>
       <w:lvlJc w:val="right"/>
       <w:pPr>
+        <w:tabs>
+          <w:tab w:val="num" w:pos="0"/>
+        </w:tabs>
         <w:ind w:left="6480" w:hanging="180"/>
+      </w:pPr>
+      <w:rPr/>
+    </w:lvl>
+  </w:abstractNum>
+  <w:abstractNum w:abstractNumId="3">
+    <w:lvl w:ilvl="0">
+      <w:start w:val="1"/>
+      <w:numFmt w:val="none"/>
+      <w:suff w:val="nothing"/>
+      <w:lvlText w:val=""/>
+      <w:lvlJc w:val="left"/>
+      <w:pPr>
+        <w:tabs>
+          <w:tab w:val="num" w:pos="0"/>
+        </w:tabs>
+        <w:ind w:left="0" w:hanging="0"/>
+      </w:pPr>
+    </w:lvl>
+    <w:lvl w:ilvl="1">
+      <w:start w:val="1"/>
+      <w:numFmt w:val="none"/>
+      <w:suff w:val="nothing"/>
+      <w:lvlText w:val=""/>
+      <w:lvlJc w:val="left"/>
+      <w:pPr>
+        <w:tabs>
+          <w:tab w:val="num" w:pos="0"/>
+        </w:tabs>
+        <w:ind w:left="0" w:hanging="0"/>
+      </w:pPr>
+    </w:lvl>
+    <w:lvl w:ilvl="2">
+      <w:start w:val="1"/>
+      <w:numFmt w:val="none"/>
+      <w:suff w:val="nothing"/>
+      <w:lvlText w:val=""/>
+      <w:lvlJc w:val="left"/>
+      <w:pPr>
+        <w:tabs>
+          <w:tab w:val="num" w:pos="0"/>
+        </w:tabs>
+        <w:ind w:left="0" w:hanging="0"/>
+      </w:pPr>
+    </w:lvl>
+    <w:lvl w:ilvl="3">
+      <w:start w:val="1"/>
+      <w:numFmt w:val="none"/>
+      <w:suff w:val="nothing"/>
+      <w:lvlText w:val=""/>
+      <w:lvlJc w:val="left"/>
+      <w:pPr>
+        <w:tabs>
+          <w:tab w:val="num" w:pos="0"/>
+        </w:tabs>
+        <w:ind w:left="0" w:hanging="0"/>
+      </w:pPr>
+    </w:lvl>
+    <w:lvl w:ilvl="4">
+      <w:start w:val="1"/>
+      <w:numFmt w:val="none"/>
+      <w:suff w:val="nothing"/>
+      <w:lvlText w:val=""/>
+      <w:lvlJc w:val="left"/>
+      <w:pPr>
+        <w:tabs>
+          <w:tab w:val="num" w:pos="0"/>
+        </w:tabs>
+        <w:ind w:left="0" w:hanging="0"/>
+      </w:pPr>
+    </w:lvl>
+    <w:lvl w:ilvl="5">
+      <w:start w:val="1"/>
+      <w:numFmt w:val="none"/>
+      <w:suff w:val="nothing"/>
+      <w:lvlText w:val=""/>
+      <w:lvlJc w:val="left"/>
+      <w:pPr>
+        <w:tabs>
+          <w:tab w:val="num" w:pos="0"/>
+        </w:tabs>
+        <w:ind w:left="0" w:hanging="0"/>
+      </w:pPr>
+    </w:lvl>
+    <w:lvl w:ilvl="6">
+      <w:start w:val="1"/>
+      <w:numFmt w:val="none"/>
+      <w:suff w:val="nothing"/>
+      <w:lvlText w:val=""/>
+      <w:lvlJc w:val="left"/>
+      <w:pPr>
+        <w:tabs>
+          <w:tab w:val="num" w:pos="0"/>
+        </w:tabs>
+        <w:ind w:left="0" w:hanging="0"/>
+      </w:pPr>
+    </w:lvl>
+    <w:lvl w:ilvl="7">
+      <w:start w:val="1"/>
+      <w:numFmt w:val="none"/>
+      <w:suff w:val="nothing"/>
+      <w:lvlText w:val=""/>
+      <w:lvlJc w:val="left"/>
+      <w:pPr>
+        <w:tabs>
+          <w:tab w:val="num" w:pos="0"/>
+        </w:tabs>
+        <w:ind w:left="0" w:hanging="0"/>
+      </w:pPr>
+    </w:lvl>
+    <w:lvl w:ilvl="8">
+      <w:start w:val="1"/>
+      <w:numFmt w:val="none"/>
+      <w:suff w:val="nothing"/>
+      <w:lvlText w:val=""/>
+      <w:lvlJc w:val="left"/>
+      <w:pPr>
+        <w:tabs>
+          <w:tab w:val="num" w:pos="0"/>
+        </w:tabs>
+        <w:ind w:left="0" w:hanging="0"/>
       </w:pPr>
     </w:lvl>
   </w:abstractNum>
   <w:num w:numId="1">
-    <w:abstractNumId w:val="0"/>
+    <w:abstractNumId w:val="1"/>
   </w:num>
   <w:num w:numId="2">
-    <w:abstractNumId w:val="1"/>
+    <w:abstractNumId w:val="2"/>
+  </w:num>
+  <w:num w:numId="3">
+    <w:abstractNumId w:val="3"/>
+  </w:num>
+  <w:num w:numId="4">
+    <w:abstractNumId w:val="2"/>
     <w:lvlOverride w:ilvl="0">
       <w:startOverride w:val="2"/>
-    </w:lvlOverride>
-    <w:lvlOverride w:ilvl="1">
-      <w:startOverride w:val="1"/>
-    </w:lvlOverride>
-    <w:lvlOverride w:ilvl="2">
-      <w:startOverride w:val="1"/>
-    </w:lvlOverride>
-    <w:lvlOverride w:ilvl="3">
-      <w:startOverride w:val="1"/>
-    </w:lvlOverride>
-    <w:lvlOverride w:ilvl="4">
-      <w:startOverride w:val="1"/>
-    </w:lvlOverride>
-    <w:lvlOverride w:ilvl="5">
-      <w:startOverride w:val="1"/>
-    </w:lvlOverride>
-    <w:lvlOverride w:ilvl="6">
-      <w:startOverride w:val="1"/>
-    </w:lvlOverride>
-    <w:lvlOverride w:ilvl="7">
-      <w:startOverride w:val="1"/>
-    </w:lvlOverride>
-    <w:lvlOverride w:ilvl="8">
-      <w:startOverride w:val="1"/>
     </w:lvlOverride>
   </w:num>
 </w:numbering>
 </file>
 
 <file path=word/styles.xml><?xml version="1.0" encoding="utf-8"?>
-<w:styles xmlns:mc="http://schemas.openxmlformats.org/markup-compatibility/2006" xmlns:r="http://schemas.openxmlformats.org/officeDocument/2006/relationships" xmlns:w="http://schemas.openxmlformats.org/wordprocessingml/2006/main" xmlns:w14="http://schemas.microsoft.com/office/word/2010/wordml" xmlns:w15="http://schemas.microsoft.com/office/word/2012/wordml" xmlns:w16cex="http://schemas.microsoft.com/office/word/2018/wordml/cex" xmlns:w16cid="http://schemas.microsoft.com/office/word/2016/wordml/cid" xmlns:w16="http://schemas.microsoft.com/office/word/2018/wordml" xmlns:w16se="http://schemas.microsoft.com/office/word/2015/wordml/symex" mc:Ignorable="w14 w15 w16se w16cid w16 w16cex">
+<w:styles xmlns:w="http://schemas.openxmlformats.org/wordprocessingml/2006/main" xmlns:w14="http://schemas.microsoft.com/office/word/2010/wordml" xmlns:mc="http://schemas.openxmlformats.org/markup-compatibility/2006" mc:Ignorable="w14">
   <w:docDefaults>
     <w:rPrDefault>
       <w:rPr>
-        <w:rFonts w:asciiTheme="minorHAnsi" w:eastAsiaTheme="minorEastAsia" w:hAnsiTheme="minorHAnsi" w:cstheme="minorBidi"/>
+        <w:rFonts w:ascii="Calibri" w:hAnsi="Calibri" w:eastAsia="宋体" w:cs="" w:asciiTheme="minorHAnsi" w:cstheme="minorBidi" w:eastAsiaTheme="minorEastAsia" w:hAnsiTheme="minorHAnsi"/>
         <w:sz w:val="22"/>
         <w:szCs w:val="22"/>
         <w:lang w:val="de-DE" w:eastAsia="de-DE" w:bidi="ar-SA"/>
@@ -2448,21 +2662,21 @@
     </w:rPrDefault>
     <w:pPrDefault>
       <w:pPr>
-        <w:spacing w:after="200" w:line="276" w:lineRule="auto"/>
+        <w:suppressAutoHyphens w:val="true"/>
       </w:pPr>
     </w:pPrDefault>
   </w:docDefaults>
   <w:latentStyles w:defLockedState="0" w:defUIPriority="99" w:defSemiHidden="0" w:defUnhideWhenUsed="0" w:defQFormat="0" w:count="376">
     <w:lsdException w:name="Normal" w:uiPriority="0" w:qFormat="1"/>
     <w:lsdException w:name="heading 1" w:uiPriority="9" w:qFormat="1"/>
-    <w:lsdException w:name="heading 2" w:semiHidden="1" w:uiPriority="9" w:unhideWhenUsed="1" w:qFormat="1"/>
-    <w:lsdException w:name="heading 3" w:semiHidden="1" w:uiPriority="9" w:unhideWhenUsed="1" w:qFormat="1"/>
-    <w:lsdException w:name="heading 4" w:semiHidden="1" w:uiPriority="9" w:unhideWhenUsed="1" w:qFormat="1"/>
-    <w:lsdException w:name="heading 5" w:semiHidden="1" w:uiPriority="9" w:unhideWhenUsed="1" w:qFormat="1"/>
-    <w:lsdException w:name="heading 6" w:semiHidden="1" w:uiPriority="9" w:unhideWhenUsed="1" w:qFormat="1"/>
-    <w:lsdException w:name="heading 7" w:semiHidden="1" w:uiPriority="9" w:unhideWhenUsed="1" w:qFormat="1"/>
-    <w:lsdException w:name="heading 8" w:semiHidden="1" w:uiPriority="9" w:unhideWhenUsed="1" w:qFormat="1"/>
-    <w:lsdException w:name="heading 9" w:semiHidden="1" w:uiPriority="9" w:unhideWhenUsed="1" w:qFormat="1"/>
+    <w:lsdException w:name="heading 2" w:uiPriority="9" w:semiHidden="1" w:unhideWhenUsed="1" w:qFormat="1"/>
+    <w:lsdException w:name="heading 3" w:uiPriority="9" w:semiHidden="1" w:unhideWhenUsed="1" w:qFormat="1"/>
+    <w:lsdException w:name="heading 4" w:uiPriority="9" w:semiHidden="1" w:unhideWhenUsed="1" w:qFormat="1"/>
+    <w:lsdException w:name="heading 5" w:uiPriority="9" w:semiHidden="1" w:unhideWhenUsed="1" w:qFormat="1"/>
+    <w:lsdException w:name="heading 6" w:uiPriority="9" w:semiHidden="1" w:unhideWhenUsed="1" w:qFormat="1"/>
+    <w:lsdException w:name="heading 7" w:uiPriority="9" w:semiHidden="1" w:unhideWhenUsed="1" w:qFormat="1"/>
+    <w:lsdException w:name="heading 8" w:uiPriority="9" w:semiHidden="1" w:unhideWhenUsed="1" w:qFormat="1"/>
+    <w:lsdException w:name="heading 9" w:uiPriority="9" w:semiHidden="1" w:unhideWhenUsed="1" w:qFormat="1"/>
     <w:lsdException w:name="index 1" w:semiHidden="1" w:unhideWhenUsed="1"/>
     <w:lsdException w:name="index 2" w:semiHidden="1" w:unhideWhenUsed="1"/>
     <w:lsdException w:name="index 3" w:semiHidden="1" w:unhideWhenUsed="1"/>
@@ -2472,22 +2686,22 @@
     <w:lsdException w:name="index 7" w:semiHidden="1" w:unhideWhenUsed="1"/>
     <w:lsdException w:name="index 8" w:semiHidden="1" w:unhideWhenUsed="1"/>
     <w:lsdException w:name="index 9" w:semiHidden="1" w:unhideWhenUsed="1"/>
-    <w:lsdException w:name="toc 1" w:semiHidden="1" w:uiPriority="39" w:unhideWhenUsed="1"/>
-    <w:lsdException w:name="toc 2" w:semiHidden="1" w:uiPriority="39" w:unhideWhenUsed="1"/>
-    <w:lsdException w:name="toc 3" w:semiHidden="1" w:uiPriority="39" w:unhideWhenUsed="1"/>
-    <w:lsdException w:name="toc 4" w:semiHidden="1" w:uiPriority="39" w:unhideWhenUsed="1"/>
-    <w:lsdException w:name="toc 5" w:semiHidden="1" w:uiPriority="39" w:unhideWhenUsed="1"/>
-    <w:lsdException w:name="toc 6" w:semiHidden="1" w:uiPriority="39" w:unhideWhenUsed="1"/>
-    <w:lsdException w:name="toc 7" w:semiHidden="1" w:uiPriority="39" w:unhideWhenUsed="1"/>
-    <w:lsdException w:name="toc 8" w:semiHidden="1" w:uiPriority="39" w:unhideWhenUsed="1"/>
-    <w:lsdException w:name="toc 9" w:semiHidden="1" w:uiPriority="39" w:unhideWhenUsed="1"/>
+    <w:lsdException w:name="toc 1" w:uiPriority="39" w:semiHidden="1" w:unhideWhenUsed="1"/>
+    <w:lsdException w:name="toc 2" w:uiPriority="39" w:semiHidden="1" w:unhideWhenUsed="1"/>
+    <w:lsdException w:name="toc 3" w:uiPriority="39" w:semiHidden="1" w:unhideWhenUsed="1"/>
+    <w:lsdException w:name="toc 4" w:uiPriority="39" w:semiHidden="1" w:unhideWhenUsed="1"/>
+    <w:lsdException w:name="toc 5" w:uiPriority="39" w:semiHidden="1" w:unhideWhenUsed="1"/>
+    <w:lsdException w:name="toc 6" w:uiPriority="39" w:semiHidden="1" w:unhideWhenUsed="1"/>
+    <w:lsdException w:name="toc 7" w:uiPriority="39" w:semiHidden="1" w:unhideWhenUsed="1"/>
+    <w:lsdException w:name="toc 8" w:uiPriority="39" w:semiHidden="1" w:unhideWhenUsed="1"/>
+    <w:lsdException w:name="toc 9" w:uiPriority="39" w:semiHidden="1" w:unhideWhenUsed="1"/>
     <w:lsdException w:name="Normal Indent" w:semiHidden="1" w:unhideWhenUsed="1"/>
     <w:lsdException w:name="footnote text" w:semiHidden="1" w:unhideWhenUsed="1"/>
     <w:lsdException w:name="annotation text" w:semiHidden="1" w:unhideWhenUsed="1"/>
     <w:lsdException w:name="header" w:semiHidden="1" w:unhideWhenUsed="1"/>
     <w:lsdException w:name="footer" w:semiHidden="1" w:unhideWhenUsed="1"/>
     <w:lsdException w:name="index heading" w:semiHidden="1" w:unhideWhenUsed="1"/>
-    <w:lsdException w:name="caption" w:semiHidden="1" w:uiPriority="35" w:unhideWhenUsed="1" w:qFormat="1"/>
+    <w:lsdException w:name="caption" w:uiPriority="35" w:semiHidden="1" w:unhideWhenUsed="1" w:qFormat="1"/>
     <w:lsdException w:name="table of figures" w:semiHidden="1" w:unhideWhenUsed="1"/>
     <w:lsdException w:name="envelope address" w:semiHidden="1" w:unhideWhenUsed="1"/>
     <w:lsdException w:name="envelope return" w:semiHidden="1" w:unhideWhenUsed="1"/>
@@ -2518,7 +2732,7 @@
     <w:lsdException w:name="Title" w:uiPriority="10" w:qFormat="1"/>
     <w:lsdException w:name="Closing" w:semiHidden="1" w:unhideWhenUsed="1"/>
     <w:lsdException w:name="Signature" w:semiHidden="1" w:unhideWhenUsed="1"/>
-    <w:lsdException w:name="Default Paragraph Font" w:semiHidden="1" w:uiPriority="1" w:unhideWhenUsed="1"/>
+    <w:lsdException w:name="Default Paragraph Font" w:uiPriority="1" w:semiHidden="1" w:unhideWhenUsed="1"/>
     <w:lsdException w:name="Body Text" w:semiHidden="1" w:unhideWhenUsed="1"/>
     <w:lsdException w:name="Body Text Indent" w:semiHidden="1" w:unhideWhenUsed="1"/>
     <w:lsdException w:name="List Continue" w:semiHidden="1" w:unhideWhenUsed="1"/>
@@ -2718,8 +2932,8 @@
     <w:lsdException w:name="Subtle Reference" w:uiPriority="31" w:qFormat="1"/>
     <w:lsdException w:name="Intense Reference" w:uiPriority="32" w:qFormat="1"/>
     <w:lsdException w:name="Book Title" w:uiPriority="33" w:qFormat="1"/>
-    <w:lsdException w:name="Bibliography" w:semiHidden="1" w:uiPriority="37" w:unhideWhenUsed="1"/>
-    <w:lsdException w:name="TOC Heading" w:semiHidden="1" w:uiPriority="39" w:unhideWhenUsed="1" w:qFormat="1"/>
+    <w:lsdException w:name="Bibliography" w:uiPriority="37" w:semiHidden="1" w:unhideWhenUsed="1"/>
+    <w:lsdException w:name="TOC Heading" w:uiPriority="39" w:semiHidden="1" w:unhideWhenUsed="1" w:qFormat="1"/>
     <w:lsdException w:name="Plain Table 1" w:uiPriority="41"/>
     <w:lsdException w:name="Plain Table 2" w:uiPriority="42"/>
     <w:lsdException w:name="Plain Table 3" w:uiPriority="43"/>
@@ -2830,48 +3044,183 @@
     <w:lsdException w:name="Unresolved Mention" w:semiHidden="1" w:unhideWhenUsed="1"/>
     <w:lsdException w:name="Smart Link" w:semiHidden="1" w:unhideWhenUsed="1"/>
   </w:latentStyles>
-  <w:style w:type="paragraph" w:default="1" w:styleId="Normal">
+  <w:style w:type="paragraph" w:styleId="Normal" w:default="1">
     <w:name w:val="Normal"/>
     <w:qFormat/>
+    <w:pPr>
+      <w:widowControl/>
+      <w:bidi w:val="0"/>
+      <w:spacing w:lineRule="auto" w:line="276" w:before="0" w:after="200"/>
+      <w:jc w:val="left"/>
+    </w:pPr>
+    <w:rPr>
+      <w:rFonts w:ascii="Calibri" w:hAnsi="Calibri" w:eastAsia="宋体" w:cs="" w:asciiTheme="minorHAnsi" w:cstheme="minorBidi" w:eastAsiaTheme="minorEastAsia" w:hAnsiTheme="minorHAnsi"/>
+      <w:color w:val="auto"/>
+      <w:kern w:val="0"/>
+      <w:sz w:val="22"/>
+      <w:szCs w:val="22"/>
+      <w:lang w:val="de-DE" w:eastAsia="de-DE" w:bidi="ar-SA"/>
+    </w:rPr>
   </w:style>
-  <w:style w:type="character" w:default="1" w:styleId="DefaultParagraphFont">
+  <w:style w:type="character" w:styleId="DefaultParagraphFont" w:default="1">
     <w:name w:val="Default Paragraph Font"/>
     <w:uiPriority w:val="1"/>
     <w:semiHidden/>
     <w:unhideWhenUsed/>
+    <w:qFormat/>
+    <w:rPr/>
   </w:style>
-  <w:style w:type="table" w:default="1" w:styleId="TableNormal">
-    <w:name w:val="Normal Table"/>
+  <w:style w:type="character" w:styleId="InternetLink">
+    <w:name w:val="Hyperlink"/>
+    <w:basedOn w:val="DefaultParagraphFont"/>
+    <w:uiPriority w:val="99"/>
+    <w:unhideWhenUsed/>
+    <w:rsid w:val="004e08e7"/>
+    <w:rPr>
+      <w:color w:val="0000FF" w:themeColor="hyperlink"/>
+      <w:u w:val="single"/>
+    </w:rPr>
+  </w:style>
+  <w:style w:type="character" w:styleId="PlainTextChar" w:customStyle="1">
+    <w:name w:val="Plain Text Char"/>
+    <w:basedOn w:val="DefaultParagraphFont"/>
+    <w:link w:val="PlainText"/>
+    <w:uiPriority w:val="99"/>
+    <w:semiHidden/>
+    <w:qFormat/>
+    <w:rsid w:val="004e08e7"/>
+    <w:rPr>
+      <w:rFonts w:ascii="Consolas" w:hAnsi="Consolas"/>
+      <w:sz w:val="21"/>
+      <w:szCs w:val="21"/>
+    </w:rPr>
+  </w:style>
+  <w:style w:type="character" w:styleId="BalloonTextChar" w:customStyle="1">
+    <w:name w:val="Balloon Text Char"/>
+    <w:basedOn w:val="DefaultParagraphFont"/>
+    <w:link w:val="BalloonText"/>
+    <w:uiPriority w:val="99"/>
+    <w:semiHidden/>
+    <w:qFormat/>
+    <w:rsid w:val="008072cf"/>
+    <w:rPr>
+      <w:rFonts w:ascii="Tahoma" w:hAnsi="Tahoma" w:cs="Tahoma"/>
+      <w:sz w:val="16"/>
+      <w:szCs w:val="16"/>
+    </w:rPr>
+  </w:style>
+  <w:style w:type="character" w:styleId="HeaderChar" w:customStyle="1">
+    <w:name w:val="Header Char"/>
+    <w:basedOn w:val="DefaultParagraphFont"/>
+    <w:link w:val="Header"/>
+    <w:uiPriority w:val="99"/>
+    <w:qFormat/>
+    <w:rsid w:val="00cb411b"/>
+    <w:rPr/>
+  </w:style>
+  <w:style w:type="character" w:styleId="FooterChar" w:customStyle="1">
+    <w:name w:val="Footer Char"/>
+    <w:basedOn w:val="DefaultParagraphFont"/>
+    <w:link w:val="Footer"/>
+    <w:uiPriority w:val="99"/>
+    <w:qFormat/>
+    <w:rsid w:val="00cb411b"/>
+    <w:rPr/>
+  </w:style>
+  <w:style w:type="character" w:styleId="VisitedInternetLink">
+    <w:name w:val="FollowedHyperlink"/>
+    <w:basedOn w:val="DefaultParagraphFont"/>
     <w:uiPriority w:val="99"/>
     <w:semiHidden/>
     <w:unhideWhenUsed/>
-    <w:tblPr>
-      <w:tblInd w:w="0" w:type="dxa"/>
-      <w:tblCellMar>
-        <w:top w:w="0" w:type="dxa"/>
-        <w:left w:w="108" w:type="dxa"/>
-        <w:bottom w:w="0" w:type="dxa"/>
-        <w:right w:w="108" w:type="dxa"/>
-      </w:tblCellMar>
-    </w:tblPr>
+    <w:rsid w:val="00ab2346"/>
+    <w:rPr>
+      <w:color w:val="800080" w:themeColor="followedHyperlink"/>
+      <w:u w:val="single"/>
+    </w:rPr>
   </w:style>
-  <w:style w:type="numbering" w:default="1" w:styleId="NoList">
-    <w:name w:val="No List"/>
+  <w:style w:type="character" w:styleId="UnresolvedMention">
+    <w:name w:val="Unresolved Mention"/>
+    <w:basedOn w:val="DefaultParagraphFont"/>
     <w:uiPriority w:val="99"/>
     <w:semiHidden/>
     <w:unhideWhenUsed/>
+    <w:qFormat/>
+    <w:rsid w:val="00df2d8a"/>
+    <w:rPr>
+      <w:color w:val="605E5C"/>
+      <w:shd w:fill="E1DFDD" w:val="clear"/>
+    </w:rPr>
   </w:style>
-  <w:style w:type="paragraph" w:customStyle="1" w:styleId="StandardSchwarz">
+  <w:style w:type="paragraph" w:styleId="Heading">
+    <w:name w:val="Heading"/>
+    <w:basedOn w:val="Normal"/>
+    <w:next w:val="TextBody"/>
+    <w:qFormat/>
+    <w:pPr>
+      <w:keepNext w:val="true"/>
+      <w:spacing w:before="240" w:after="120"/>
+    </w:pPr>
+    <w:rPr>
+      <w:rFonts w:ascii="Liberation Sans" w:hAnsi="Liberation Sans" w:eastAsia="Noto Sans CJK SC" w:cs="Lohit Devanagari"/>
+      <w:sz w:val="28"/>
+      <w:szCs w:val="28"/>
+    </w:rPr>
+  </w:style>
+  <w:style w:type="paragraph" w:styleId="TextBody">
+    <w:name w:val="Body Text"/>
+    <w:basedOn w:val="Normal"/>
+    <w:pPr>
+      <w:spacing w:lineRule="auto" w:line="276" w:before="0" w:after="140"/>
+    </w:pPr>
+    <w:rPr/>
+  </w:style>
+  <w:style w:type="paragraph" w:styleId="List">
+    <w:name w:val="List"/>
+    <w:basedOn w:val="TextBody"/>
+    <w:pPr/>
+    <w:rPr>
+      <w:rFonts w:cs="Lohit Devanagari"/>
+    </w:rPr>
+  </w:style>
+  <w:style w:type="paragraph" w:styleId="Caption">
+    <w:name w:val="Caption"/>
+    <w:basedOn w:val="Normal"/>
+    <w:qFormat/>
+    <w:pPr>
+      <w:suppressLineNumbers/>
+      <w:spacing w:before="120" w:after="120"/>
+    </w:pPr>
+    <w:rPr>
+      <w:rFonts w:cs="Lohit Devanagari"/>
+      <w:i/>
+      <w:iCs/>
+      <w:sz w:val="24"/>
+      <w:szCs w:val="24"/>
+    </w:rPr>
+  </w:style>
+  <w:style w:type="paragraph" w:styleId="Index">
+    <w:name w:val="Index"/>
+    <w:basedOn w:val="Normal"/>
+    <w:qFormat/>
+    <w:pPr>
+      <w:suppressLineNumbers/>
+    </w:pPr>
+    <w:rPr>
+      <w:rFonts w:cs="Lohit Devanagari"/>
+    </w:rPr>
+  </w:style>
+  <w:style w:type="paragraph" w:styleId="StandardSchwarz" w:customStyle="1">
     <w:name w:val="Standard + Schwarz"/>
-    <w:aliases w:val="Links,Erste Zeile:  0 cm,Zeilenabstand:  einfach"/>
     <w:basedOn w:val="Normal"/>
     <w:uiPriority w:val="99"/>
-    <w:rsid w:val="00C27894"/>
+    <w:qFormat/>
+    <w:rsid w:val="00c27894"/>
     <w:pPr>
-      <w:spacing w:after="0" w:line="240" w:lineRule="auto"/>
+      <w:spacing w:lineRule="auto" w:line="240" w:before="0" w:after="0"/>
     </w:pPr>
     <w:rPr>
-      <w:rFonts w:ascii="Times New Roman" w:eastAsia="Times New Roman" w:hAnsi="Times New Roman" w:cs="Times New Roman"/>
+      <w:rFonts w:ascii="Times New Roman" w:hAnsi="Times New Roman" w:eastAsia="Times New Roman" w:cs="Times New Roman"/>
       <w:color w:val="000000"/>
       <w:sz w:val="20"/>
       <w:szCs w:val="20"/>
@@ -2883,41 +3232,13 @@
     <w:basedOn w:val="Normal"/>
     <w:uiPriority w:val="34"/>
     <w:qFormat/>
-    <w:rsid w:val="00C27894"/>
+    <w:rsid w:val="00c27894"/>
     <w:pPr>
-      <w:ind w:left="720"/>
+      <w:spacing w:before="0" w:after="200"/>
+      <w:ind w:left="720" w:hanging="0"/>
       <w:contextualSpacing/>
     </w:pPr>
-  </w:style>
-  <w:style w:type="table" w:styleId="TableGrid">
-    <w:name w:val="Table Grid"/>
-    <w:basedOn w:val="TableNormal"/>
-    <w:uiPriority w:val="59"/>
-    <w:rsid w:val="00582549"/>
-    <w:pPr>
-      <w:spacing w:after="0" w:line="240" w:lineRule="auto"/>
-    </w:pPr>
-    <w:tblPr>
-      <w:tblBorders>
-        <w:top w:val="single" w:sz="4" w:space="0" w:color="auto"/>
-        <w:left w:val="single" w:sz="4" w:space="0" w:color="auto"/>
-        <w:bottom w:val="single" w:sz="4" w:space="0" w:color="auto"/>
-        <w:right w:val="single" w:sz="4" w:space="0" w:color="auto"/>
-        <w:insideH w:val="single" w:sz="4" w:space="0" w:color="auto"/>
-        <w:insideV w:val="single" w:sz="4" w:space="0" w:color="auto"/>
-      </w:tblBorders>
-    </w:tblPr>
-  </w:style>
-  <w:style w:type="character" w:styleId="Hyperlink">
-    <w:name w:val="Hyperlink"/>
-    <w:basedOn w:val="DefaultParagraphFont"/>
-    <w:uiPriority w:val="99"/>
-    <w:unhideWhenUsed/>
-    <w:rsid w:val="004E08E7"/>
-    <w:rPr>
-      <w:color w:val="0000FF" w:themeColor="hyperlink"/>
-      <w:u w:val="single"/>
-    </w:rPr>
+    <w:rPr/>
   </w:style>
   <w:style w:type="paragraph" w:styleId="PlainText">
     <w:name w:val="Plain Text"/>
@@ -2926,23 +3247,11 @@
     <w:uiPriority w:val="99"/>
     <w:semiHidden/>
     <w:unhideWhenUsed/>
-    <w:rsid w:val="004E08E7"/>
+    <w:qFormat/>
+    <w:rsid w:val="004e08e7"/>
     <w:pPr>
-      <w:spacing w:after="0" w:line="240" w:lineRule="auto"/>
+      <w:spacing w:lineRule="auto" w:line="240" w:before="0" w:after="0"/>
     </w:pPr>
-    <w:rPr>
-      <w:rFonts w:ascii="Consolas" w:hAnsi="Consolas"/>
-      <w:sz w:val="21"/>
-      <w:szCs w:val="21"/>
-    </w:rPr>
-  </w:style>
-  <w:style w:type="character" w:customStyle="1" w:styleId="PlainTextChar">
-    <w:name w:val="Plain Text Char"/>
-    <w:basedOn w:val="DefaultParagraphFont"/>
-    <w:link w:val="PlainText"/>
-    <w:uiPriority w:val="99"/>
-    <w:semiHidden/>
-    <w:rsid w:val="004E08E7"/>
     <w:rPr>
       <w:rFonts w:ascii="Consolas" w:hAnsi="Consolas"/>
       <w:sz w:val="21"/>
@@ -2956,9 +3265,10 @@
     <w:uiPriority w:val="99"/>
     <w:semiHidden/>
     <w:unhideWhenUsed/>
-    <w:rsid w:val="008072CF"/>
+    <w:qFormat/>
+    <w:rsid w:val="008072cf"/>
     <w:pPr>
-      <w:spacing w:after="0" w:line="240" w:lineRule="auto"/>
+      <w:spacing w:lineRule="auto" w:line="240" w:before="0" w:after="0"/>
     </w:pPr>
     <w:rPr>
       <w:rFonts w:ascii="Tahoma" w:hAnsi="Tahoma" w:cs="Tahoma"/>
@@ -2966,86 +3276,86 @@
       <w:szCs w:val="16"/>
     </w:rPr>
   </w:style>
-  <w:style w:type="character" w:customStyle="1" w:styleId="BalloonTextChar">
-    <w:name w:val="Balloon Text Char"/>
-    <w:basedOn w:val="DefaultParagraphFont"/>
-    <w:link w:val="BalloonText"/>
-    <w:uiPriority w:val="99"/>
-    <w:semiHidden/>
-    <w:rsid w:val="008072CF"/>
-    <w:rPr>
-      <w:rFonts w:ascii="Tahoma" w:hAnsi="Tahoma" w:cs="Tahoma"/>
-      <w:sz w:val="16"/>
-      <w:szCs w:val="16"/>
-    </w:rPr>
+  <w:style w:type="paragraph" w:styleId="HeaderandFooter">
+    <w:name w:val="Header and Footer"/>
+    <w:basedOn w:val="Normal"/>
+    <w:qFormat/>
+    <w:pPr/>
+    <w:rPr/>
   </w:style>
   <w:style w:type="paragraph" w:styleId="Header">
-    <w:name w:val="header"/>
+    <w:name w:val="Header"/>
     <w:basedOn w:val="Normal"/>
     <w:link w:val="HeaderChar"/>
     <w:uiPriority w:val="99"/>
     <w:unhideWhenUsed/>
-    <w:rsid w:val="00CB411B"/>
+    <w:rsid w:val="00cb411b"/>
     <w:pPr>
       <w:tabs>
-        <w:tab w:val="center" w:pos="4536"/>
-        <w:tab w:val="right" w:pos="9072"/>
+        <w:tab w:val="clear" w:pos="708"/>
+        <w:tab w:val="center" w:pos="4536" w:leader="none"/>
+        <w:tab w:val="right" w:pos="9072" w:leader="none"/>
       </w:tabs>
-      <w:spacing w:after="0" w:line="240" w:lineRule="auto"/>
+      <w:spacing w:lineRule="auto" w:line="240" w:before="0" w:after="0"/>
     </w:pPr>
-  </w:style>
-  <w:style w:type="character" w:customStyle="1" w:styleId="HeaderChar">
-    <w:name w:val="Header Char"/>
-    <w:basedOn w:val="DefaultParagraphFont"/>
-    <w:link w:val="Header"/>
-    <w:uiPriority w:val="99"/>
-    <w:rsid w:val="00CB411B"/>
+    <w:rPr/>
   </w:style>
   <w:style w:type="paragraph" w:styleId="Footer">
-    <w:name w:val="footer"/>
+    <w:name w:val="Footer"/>
     <w:basedOn w:val="Normal"/>
     <w:link w:val="FooterChar"/>
     <w:uiPriority w:val="99"/>
     <w:unhideWhenUsed/>
-    <w:rsid w:val="00CB411B"/>
+    <w:rsid w:val="00cb411b"/>
     <w:pPr>
       <w:tabs>
-        <w:tab w:val="center" w:pos="4536"/>
-        <w:tab w:val="right" w:pos="9072"/>
+        <w:tab w:val="clear" w:pos="708"/>
+        <w:tab w:val="center" w:pos="4536" w:leader="none"/>
+        <w:tab w:val="right" w:pos="9072" w:leader="none"/>
       </w:tabs>
-      <w:spacing w:after="0" w:line="240" w:lineRule="auto"/>
+      <w:spacing w:lineRule="auto" w:line="240" w:before="0" w:after="0"/>
     </w:pPr>
+    <w:rPr/>
   </w:style>
-  <w:style w:type="character" w:customStyle="1" w:styleId="FooterChar">
-    <w:name w:val="Footer Char"/>
-    <w:basedOn w:val="DefaultParagraphFont"/>
-    <w:link w:val="Footer"/>
-    <w:uiPriority w:val="99"/>
-    <w:rsid w:val="00CB411B"/>
-  </w:style>
-  <w:style w:type="character" w:styleId="FollowedHyperlink">
-    <w:name w:val="FollowedHyperlink"/>
-    <w:basedOn w:val="DefaultParagraphFont"/>
+  <w:style w:type="numbering" w:styleId="NoList" w:default="1">
+    <w:name w:val="No List"/>
     <w:uiPriority w:val="99"/>
     <w:semiHidden/>
     <w:unhideWhenUsed/>
-    <w:rsid w:val="00AB2346"/>
-    <w:rPr>
-      <w:color w:val="800080" w:themeColor="followedHyperlink"/>
-      <w:u w:val="single"/>
-    </w:rPr>
+    <w:qFormat/>
   </w:style>
-  <w:style w:type="character" w:styleId="UnresolvedMention">
-    <w:name w:val="Unresolved Mention"/>
-    <w:basedOn w:val="DefaultParagraphFont"/>
+  <w:style w:type="table" w:default="1" w:styleId="TableNormal">
+    <w:name w:val="Normal Table"/>
     <w:uiPriority w:val="99"/>
     <w:semiHidden/>
     <w:unhideWhenUsed/>
-    <w:rsid w:val="00DF2D8A"/>
-    <w:rPr>
-      <w:color w:val="605E5C"/>
-      <w:shd w:val="clear" w:color="auto" w:fill="E1DFDD"/>
-    </w:rPr>
+    <w:tblPr>
+      <w:tblCellMar>
+        <w:top w:w="0" w:type="dxa"/>
+        <w:left w:w="108" w:type="dxa"/>
+        <w:bottom w:w="0" w:type="dxa"/>
+        <w:right w:w="108" w:type="dxa"/>
+      </w:tblCellMar>
+    </w:tblPr>
+  </w:style>
+  <w:style w:type="table" w:styleId="TableGrid">
+    <w:name w:val="Table Grid"/>
+    <w:basedOn w:val="TableNormal"/>
+    <w:uiPriority w:val="59"/>
+    <w:rsid w:val="00582549"/>
+    <w:pPr>
+      <w:spacing w:after="0" w:line="240" w:lineRule="auto"/>
+    </w:pPr>
+    <w:tblPr>
+      <w:tblBorders>
+        <w:top w:val="single" w:color="auto" w:sz="4" w:space="0"/>
+        <w:left w:val="single" w:color="auto" w:sz="4" w:space="0"/>
+        <w:bottom w:val="single" w:color="auto" w:sz="4" w:space="0"/>
+        <w:right w:val="single" w:color="auto" w:sz="4" w:space="0"/>
+        <w:insideH w:val="single" w:color="auto" w:sz="4" w:space="0"/>
+        <w:insideV w:val="single" w:color="auto" w:sz="4" w:space="0"/>
+      </w:tblBorders>
+    </w:tblPr>
   </w:style>
 </w:styles>
 </file>

</xml_diff>